<commit_message>
Añadiendo capturas de comandos
</commit_message>
<xml_diff>
--- a/documentos/Sprint3_Equipo_Titan.docx
+++ b/documentos/Sprint3_Equipo_Titan.docx
@@ -1288,15 +1288,7 @@
       </w:pPr>
     </w:p>
     <w:p>
-      <w:pPr>
-        <w:rPr>
-          <w:lang w:val="en-US"/>
-        </w:rPr>
-      </w:pPr>
-      <w:r>
-        <w:rPr>
-          <w:lang w:val="en-US"/>
-        </w:rPr>
+      <w:r>
         <w:t>DESARROLLO HISTORIAS DE USUARIO</w:t>
       </w:r>
     </w:p>
@@ -1452,13 +1444,7 @@
     </w:p>
     <w:p>
       <w:r>
-        <w:t>Se construyeron tres métodos para validar que efectivamente los datos concuerdan con lo declarado inicialmente, entonces se realizó la prueba d</w:t>
-      </w:r>
-      <w:r>
-        <w:t>e</w:t>
-      </w:r>
-      <w:r>
-        <w:t>l largo del array que corresponde a 3 usuarios, un método para UpperCase aplicado sobre el nombre de un usuario y un método LowerCase sobre este mismo dato.</w:t>
+        <w:t>Se construyeron tres métodos para validar que efectivamente los datos concuerdan con lo declarado inicialmente, entonces se realizó la prueba del largo del array que corresponde a 3 usuarios, un método para UpperCase aplicado sobre el nombre de un usuario y un método LowerCase sobre este mismo dato.</w:t>
       </w:r>
     </w:p>
     <w:p>
@@ -1769,6 +1755,58 @@
                   </pic:nvPicPr>
                   <pic:blipFill>
                     <a:blip r:embed="rId18"/>
+                    <a:stretch>
+                      <a:fillRect/>
+                    </a:stretch>
+                  </pic:blipFill>
+                  <pic:spPr>
+                    <a:xfrm>
+                      <a:off x="0" y="0"/>
+                      <a:ext cx="5612130" cy="3155315"/>
+                    </a:xfrm>
+                    <a:prstGeom prst="rect">
+                      <a:avLst/>
+                    </a:prstGeom>
+                  </pic:spPr>
+                </pic:pic>
+              </a:graphicData>
+            </a:graphic>
+          </wp:inline>
+        </w:drawing>
+      </w:r>
+    </w:p>
+    <w:p>
+      <w:r>
+        <w:t>Subiendo cambios a github</w:t>
+      </w:r>
+    </w:p>
+    <w:p>
+      <w:pPr>
+        <w:rPr>
+          <w:u w:val="single"/>
+        </w:rPr>
+      </w:pPr>
+      <w:r>
+        <w:rPr>
+          <w:noProof/>
+        </w:rPr>
+        <w:drawing>
+          <wp:inline distT="0" distB="0" distL="0" distR="0" wp14:anchorId="11120E1F" wp14:editId="573FF3F7">
+            <wp:extent cx="5612130" cy="3155315"/>
+            <wp:effectExtent l="0" t="0" r="7620" b="6985"/>
+            <wp:docPr id="12" name="Imagen 12"/>
+            <wp:cNvGraphicFramePr>
+              <a:graphicFrameLocks xmlns:a="http://schemas.openxmlformats.org/drawingml/2006/main" noChangeAspect="1"/>
+            </wp:cNvGraphicFramePr>
+            <a:graphic xmlns:a="http://schemas.openxmlformats.org/drawingml/2006/main">
+              <a:graphicData uri="http://schemas.openxmlformats.org/drawingml/2006/picture">
+                <pic:pic xmlns:pic="http://schemas.openxmlformats.org/drawingml/2006/picture">
+                  <pic:nvPicPr>
+                    <pic:cNvPr id="1" name=""/>
+                    <pic:cNvPicPr/>
+                  </pic:nvPicPr>
+                  <pic:blipFill>
+                    <a:blip r:embed="rId19"/>
                     <a:stretch>
                       <a:fillRect/>
                     </a:stretch>

</xml_diff>

<commit_message>
Añadiendo screenshot de pull request
</commit_message>
<xml_diff>
--- a/documentos/Sprint3_Equipo_Titan.docx
+++ b/documentos/Sprint3_Equipo_Titan.docx
@@ -1807,6 +1807,54 @@
                   </pic:nvPicPr>
                   <pic:blipFill>
                     <a:blip r:embed="rId19"/>
+                    <a:stretch>
+                      <a:fillRect/>
+                    </a:stretch>
+                  </pic:blipFill>
+                  <pic:spPr>
+                    <a:xfrm>
+                      <a:off x="0" y="0"/>
+                      <a:ext cx="5612130" cy="3155315"/>
+                    </a:xfrm>
+                    <a:prstGeom prst="rect">
+                      <a:avLst/>
+                    </a:prstGeom>
+                  </pic:spPr>
+                </pic:pic>
+              </a:graphicData>
+            </a:graphic>
+          </wp:inline>
+        </w:drawing>
+      </w:r>
+    </w:p>
+    <w:p>
+      <w:r>
+        <w:t>Haciendo pull request</w:t>
+      </w:r>
+    </w:p>
+    <w:p>
+      <w:r>
+        <w:rPr>
+          <w:noProof/>
+        </w:rPr>
+        <w:lastRenderedPageBreak/>
+        <w:drawing>
+          <wp:inline distT="0" distB="0" distL="0" distR="0" wp14:anchorId="539DDF53" wp14:editId="7252F8B9">
+            <wp:extent cx="5612130" cy="3155315"/>
+            <wp:effectExtent l="0" t="0" r="7620" b="6985"/>
+            <wp:docPr id="13" name="Imagen 13"/>
+            <wp:cNvGraphicFramePr>
+              <a:graphicFrameLocks xmlns:a="http://schemas.openxmlformats.org/drawingml/2006/main" noChangeAspect="1"/>
+            </wp:cNvGraphicFramePr>
+            <a:graphic xmlns:a="http://schemas.openxmlformats.org/drawingml/2006/main">
+              <a:graphicData uri="http://schemas.openxmlformats.org/drawingml/2006/picture">
+                <pic:pic xmlns:pic="http://schemas.openxmlformats.org/drawingml/2006/picture">
+                  <pic:nvPicPr>
+                    <pic:cNvPr id="1" name=""/>
+                    <pic:cNvPicPr/>
+                  </pic:nvPicPr>
+                  <pic:blipFill>
+                    <a:blip r:embed="rId20"/>
                     <a:stretch>
                       <a:fillRect/>
                     </a:stretch>

</xml_diff>

<commit_message>
update document sprint3 with index.js process
</commit_message>
<xml_diff>
--- a/documentos/Sprint3_Equipo_Titan.docx
+++ b/documentos/Sprint3_Equipo_Titan.docx
@@ -1,6 +1,6 @@
 
 <file path=word/document.xml><?xml version="1.0" encoding="utf-8"?>
-<w:document xmlns:wpc="http://schemas.microsoft.com/office/word/2010/wordprocessingCanvas" xmlns:cx="http://schemas.microsoft.com/office/drawing/2014/chartex" xmlns:cx1="http://schemas.microsoft.com/office/drawing/2015/9/8/chartex" xmlns:cx2="http://schemas.microsoft.com/office/drawing/2015/10/21/chartex" xmlns:cx3="http://schemas.microsoft.com/office/drawing/2016/5/9/chartex" xmlns:cx4="http://schemas.microsoft.com/office/drawing/2016/5/10/chartex" xmlns:cx5="http://schemas.microsoft.com/office/drawing/2016/5/11/chartex" xmlns:cx6="http://schemas.microsoft.com/office/drawing/2016/5/12/chartex" xmlns:cx7="http://schemas.microsoft.com/office/drawing/2016/5/13/chartex" xmlns:cx8="http://schemas.microsoft.com/office/drawing/2016/5/14/chartex" xmlns:mc="http://schemas.openxmlformats.org/markup-compatibility/2006" xmlns:aink="http://schemas.microsoft.com/office/drawing/2016/ink" xmlns:am3d="http://schemas.microsoft.com/office/drawing/2017/model3d" xmlns:o="urn:schemas-microsoft-com:office:office" xmlns:r="http://schemas.openxmlformats.org/officeDocument/2006/relationships" xmlns:m="http://schemas.openxmlformats.org/officeDocument/2006/math" xmlns:v="urn:schemas-microsoft-com:vml" xmlns:wp14="http://schemas.microsoft.com/office/word/2010/wordprocessingDrawing" xmlns:wp="http://schemas.openxmlformats.org/drawingml/2006/wordprocessingDrawing" xmlns:w10="urn:schemas-microsoft-com:office:word" xmlns:w="http://schemas.openxmlformats.org/wordprocessingml/2006/main" xmlns:w14="http://schemas.microsoft.com/office/word/2010/wordml" xmlns:w15="http://schemas.microsoft.com/office/word/2012/wordml" xmlns:w16cex="http://schemas.microsoft.com/office/word/2018/wordml/cex" xmlns:w16cid="http://schemas.microsoft.com/office/word/2016/wordml/cid" xmlns:w16="http://schemas.microsoft.com/office/word/2018/wordml" xmlns:w16sdtdh="http://schemas.microsoft.com/office/word/2020/wordml/sdtdatahash" xmlns:w16se="http://schemas.microsoft.com/office/word/2015/wordml/symex" xmlns:wpg="http://schemas.microsoft.com/office/word/2010/wordprocessingGroup" xmlns:wpi="http://schemas.microsoft.com/office/word/2010/wordprocessingInk" xmlns:wne="http://schemas.microsoft.com/office/word/2006/wordml" xmlns:wps="http://schemas.microsoft.com/office/word/2010/wordprocessingShape" mc:Ignorable="w14 w15 w16se w16cid w16 w16cex w16sdtdh wp14">
+<w:document xmlns:wpc="http://schemas.microsoft.com/office/word/2010/wordprocessingCanvas" xmlns:mc="http://schemas.openxmlformats.org/markup-compatibility/2006" xmlns:o="urn:schemas-microsoft-com:office:office" xmlns:r="http://schemas.openxmlformats.org/officeDocument/2006/relationships" xmlns:m="http://schemas.openxmlformats.org/officeDocument/2006/math" xmlns:v="urn:schemas-microsoft-com:vml" xmlns:wp14="http://schemas.microsoft.com/office/word/2010/wordprocessingDrawing" xmlns:wp="http://schemas.openxmlformats.org/drawingml/2006/wordprocessingDrawing" xmlns:w10="urn:schemas-microsoft-com:office:word" xmlns:w="http://schemas.openxmlformats.org/wordprocessingml/2006/main" xmlns:w14="http://schemas.microsoft.com/office/word/2010/wordml" xmlns:w15="http://schemas.microsoft.com/office/word/2012/wordml" xmlns:wpg="http://schemas.microsoft.com/office/word/2010/wordprocessingGroup" xmlns:wpi="http://schemas.microsoft.com/office/word/2010/wordprocessingInk" xmlns:wne="http://schemas.microsoft.com/office/word/2006/wordml" xmlns:wps="http://schemas.microsoft.com/office/word/2010/wordprocessingShape" mc:Ignorable="w14 w15 wp14">
   <w:body>
     <w:p>
       <w:pPr>
@@ -123,13 +123,23 @@
           <w:szCs w:val="24"/>
         </w:rPr>
       </w:pPr>
+      <w:proofErr w:type="spellStart"/>
       <w:r>
         <w:rPr>
           <w:rFonts w:ascii="Arial" w:hAnsi="Arial" w:cs="Arial"/>
           <w:sz w:val="24"/>
           <w:szCs w:val="24"/>
         </w:rPr>
-        <w:t>Brandom Mosquera Cadena– C.C: 1013674995</w:t>
+        <w:t>Brandom</w:t>
+      </w:r>
+      <w:proofErr w:type="spellEnd"/>
+      <w:r>
+        <w:rPr>
+          <w:rFonts w:ascii="Arial" w:hAnsi="Arial" w:cs="Arial"/>
+          <w:sz w:val="24"/>
+          <w:szCs w:val="24"/>
+        </w:rPr>
+        <w:t xml:space="preserve"> Mosquera Cadena– C.C: 1013674995</w:t>
       </w:r>
     </w:p>
     <w:p>
@@ -147,7 +157,25 @@
           <w:sz w:val="24"/>
           <w:szCs w:val="24"/>
         </w:rPr>
-        <w:t>Sergio González Betin -C.C: 92529506</w:t>
+        <w:t xml:space="preserve">Sergio González </w:t>
+      </w:r>
+      <w:proofErr w:type="spellStart"/>
+      <w:r>
+        <w:rPr>
+          <w:rFonts w:ascii="Arial" w:hAnsi="Arial" w:cs="Arial"/>
+          <w:sz w:val="24"/>
+          <w:szCs w:val="24"/>
+        </w:rPr>
+        <w:t>Betin</w:t>
+      </w:r>
+      <w:proofErr w:type="spellEnd"/>
+      <w:r>
+        <w:rPr>
+          <w:rFonts w:ascii="Arial" w:hAnsi="Arial" w:cs="Arial"/>
+          <w:sz w:val="24"/>
+          <w:szCs w:val="24"/>
+        </w:rPr>
+        <w:t xml:space="preserve"> -C.C: 92529506</w:t>
       </w:r>
     </w:p>
     <w:p>
@@ -453,7 +481,29 @@
           <w:szCs w:val="24"/>
           <w:lang w:eastAsia="es-CO"/>
         </w:rPr>
-        <w:t>las pipelines correspondientes a nuestro proyecto empleando aws e implementando las pruebas unitarias para los elementos de la base de datos.</w:t>
+        <w:t xml:space="preserve">las pipelines correspondientes a nuestro proyecto empleando </w:t>
+      </w:r>
+      <w:proofErr w:type="spellStart"/>
+      <w:r>
+        <w:rPr>
+          <w:rFonts w:ascii="Arial" w:eastAsia="Times New Roman" w:hAnsi="Arial" w:cs="Arial"/>
+          <w:color w:val="000000"/>
+          <w:sz w:val="24"/>
+          <w:szCs w:val="24"/>
+          <w:lang w:eastAsia="es-CO"/>
+        </w:rPr>
+        <w:t>aws</w:t>
+      </w:r>
+      <w:proofErr w:type="spellEnd"/>
+      <w:r>
+        <w:rPr>
+          <w:rFonts w:ascii="Arial" w:eastAsia="Times New Roman" w:hAnsi="Arial" w:cs="Arial"/>
+          <w:color w:val="000000"/>
+          <w:sz w:val="24"/>
+          <w:szCs w:val="24"/>
+          <w:lang w:eastAsia="es-CO"/>
+        </w:rPr>
+        <w:t xml:space="preserve"> e implementando las pruebas unitarias para los elementos de la base de datos.</w:t>
       </w:r>
     </w:p>
     <w:p>
@@ -569,7 +619,51 @@
           <w:szCs w:val="24"/>
           <w:lang w:eastAsia="es-CO"/>
         </w:rPr>
-        <w:t>Con el propósito de garantizar la trazabilidad del proyecto se implementó el uso de GitHub y Trello,</w:t>
+        <w:t xml:space="preserve">Con el propósito de garantizar la trazabilidad del proyecto se implementó el uso de </w:t>
+      </w:r>
+      <w:proofErr w:type="spellStart"/>
+      <w:r>
+        <w:rPr>
+          <w:rFonts w:ascii="Arial" w:eastAsia="Times New Roman" w:hAnsi="Arial" w:cs="Arial"/>
+          <w:color w:val="000000"/>
+          <w:sz w:val="24"/>
+          <w:szCs w:val="24"/>
+          <w:lang w:eastAsia="es-CO"/>
+        </w:rPr>
+        <w:t>GitHub</w:t>
+      </w:r>
+      <w:proofErr w:type="spellEnd"/>
+      <w:r>
+        <w:rPr>
+          <w:rFonts w:ascii="Arial" w:eastAsia="Times New Roman" w:hAnsi="Arial" w:cs="Arial"/>
+          <w:color w:val="000000"/>
+          <w:sz w:val="24"/>
+          <w:szCs w:val="24"/>
+          <w:lang w:eastAsia="es-CO"/>
+        </w:rPr>
+        <w:t xml:space="preserve"> y </w:t>
+      </w:r>
+      <w:proofErr w:type="spellStart"/>
+      <w:r>
+        <w:rPr>
+          <w:rFonts w:ascii="Arial" w:eastAsia="Times New Roman" w:hAnsi="Arial" w:cs="Arial"/>
+          <w:color w:val="000000"/>
+          <w:sz w:val="24"/>
+          <w:szCs w:val="24"/>
+          <w:lang w:eastAsia="es-CO"/>
+        </w:rPr>
+        <w:t>Trello</w:t>
+      </w:r>
+      <w:proofErr w:type="spellEnd"/>
+      <w:r>
+        <w:rPr>
+          <w:rFonts w:ascii="Arial" w:eastAsia="Times New Roman" w:hAnsi="Arial" w:cs="Arial"/>
+          <w:color w:val="000000"/>
+          <w:sz w:val="24"/>
+          <w:szCs w:val="24"/>
+          <w:lang w:eastAsia="es-CO"/>
+        </w:rPr>
+        <w:t>,</w:t>
       </w:r>
       <w:r>
         <w:rPr>
@@ -589,7 +683,29 @@
           <w:szCs w:val="24"/>
           <w:lang w:eastAsia="es-CO"/>
         </w:rPr>
-        <w:t xml:space="preserve">pues en Github se puede registrar los cambios </w:t>
+        <w:t xml:space="preserve">pues en </w:t>
+      </w:r>
+      <w:proofErr w:type="spellStart"/>
+      <w:r>
+        <w:rPr>
+          <w:rFonts w:ascii="Arial" w:eastAsia="Times New Roman" w:hAnsi="Arial" w:cs="Arial"/>
+          <w:color w:val="000000"/>
+          <w:sz w:val="24"/>
+          <w:szCs w:val="24"/>
+          <w:lang w:eastAsia="es-CO"/>
+        </w:rPr>
+        <w:t>Github</w:t>
+      </w:r>
+      <w:proofErr w:type="spellEnd"/>
+      <w:r>
+        <w:rPr>
+          <w:rFonts w:ascii="Arial" w:eastAsia="Times New Roman" w:hAnsi="Arial" w:cs="Arial"/>
+          <w:color w:val="000000"/>
+          <w:sz w:val="24"/>
+          <w:szCs w:val="24"/>
+          <w:lang w:eastAsia="es-CO"/>
+        </w:rPr>
+        <w:t xml:space="preserve"> se puede registrar los cambios </w:t>
       </w:r>
       <w:r>
         <w:rPr>
@@ -609,7 +725,29 @@
           <w:szCs w:val="24"/>
           <w:lang w:eastAsia="es-CO"/>
         </w:rPr>
-        <w:t>, mientras que en Trello se especifican las tareas de cada miembro:</w:t>
+        <w:t xml:space="preserve">, mientras que en </w:t>
+      </w:r>
+      <w:proofErr w:type="spellStart"/>
+      <w:r>
+        <w:rPr>
+          <w:rFonts w:ascii="Arial" w:eastAsia="Times New Roman" w:hAnsi="Arial" w:cs="Arial"/>
+          <w:color w:val="000000"/>
+          <w:sz w:val="24"/>
+          <w:szCs w:val="24"/>
+          <w:lang w:eastAsia="es-CO"/>
+        </w:rPr>
+        <w:t>Trello</w:t>
+      </w:r>
+      <w:proofErr w:type="spellEnd"/>
+      <w:r>
+        <w:rPr>
+          <w:rFonts w:ascii="Arial" w:eastAsia="Times New Roman" w:hAnsi="Arial" w:cs="Arial"/>
+          <w:color w:val="000000"/>
+          <w:sz w:val="24"/>
+          <w:szCs w:val="24"/>
+          <w:lang w:eastAsia="es-CO"/>
+        </w:rPr>
+        <w:t xml:space="preserve"> se especifican las tareas de cada miembro:</w:t>
       </w:r>
     </w:p>
     <w:p>
@@ -647,7 +785,29 @@
           <w:szCs w:val="24"/>
           <w:lang w:eastAsia="es-CO"/>
         </w:rPr>
-        <w:t xml:space="preserve">Dentro de Trello, se gestionaron las tareas del sprint </w:t>
+        <w:t xml:space="preserve">Dentro de </w:t>
+      </w:r>
+      <w:proofErr w:type="spellStart"/>
+      <w:r>
+        <w:rPr>
+          <w:rFonts w:ascii="Arial" w:eastAsia="Times New Roman" w:hAnsi="Arial" w:cs="Arial"/>
+          <w:color w:val="000000"/>
+          <w:sz w:val="24"/>
+          <w:szCs w:val="24"/>
+          <w:lang w:eastAsia="es-CO"/>
+        </w:rPr>
+        <w:t>Trello</w:t>
+      </w:r>
+      <w:proofErr w:type="spellEnd"/>
+      <w:r>
+        <w:rPr>
+          <w:rFonts w:ascii="Arial" w:eastAsia="Times New Roman" w:hAnsi="Arial" w:cs="Arial"/>
+          <w:color w:val="000000"/>
+          <w:sz w:val="24"/>
+          <w:szCs w:val="24"/>
+          <w:lang w:eastAsia="es-CO"/>
+        </w:rPr>
+        <w:t xml:space="preserve">, se gestionaron las tareas del sprint </w:t>
       </w:r>
       <w:r>
         <w:rPr>
@@ -677,7 +837,51 @@
           <w:szCs w:val="24"/>
           <w:lang w:eastAsia="es-CO"/>
         </w:rPr>
-        <w:t>n el desarrollo de las pruebas unitarias usando mocha, chai y mongoose.</w:t>
+        <w:t xml:space="preserve">n el desarrollo de las pruebas unitarias usando mocha, </w:t>
+      </w:r>
+      <w:proofErr w:type="spellStart"/>
+      <w:r>
+        <w:rPr>
+          <w:rFonts w:ascii="Arial" w:eastAsia="Times New Roman" w:hAnsi="Arial" w:cs="Arial"/>
+          <w:color w:val="000000"/>
+          <w:sz w:val="24"/>
+          <w:szCs w:val="24"/>
+          <w:lang w:eastAsia="es-CO"/>
+        </w:rPr>
+        <w:t>chai</w:t>
+      </w:r>
+      <w:proofErr w:type="spellEnd"/>
+      <w:r>
+        <w:rPr>
+          <w:rFonts w:ascii="Arial" w:eastAsia="Times New Roman" w:hAnsi="Arial" w:cs="Arial"/>
+          <w:color w:val="000000"/>
+          <w:sz w:val="24"/>
+          <w:szCs w:val="24"/>
+          <w:lang w:eastAsia="es-CO"/>
+        </w:rPr>
+        <w:t xml:space="preserve"> y </w:t>
+      </w:r>
+      <w:proofErr w:type="spellStart"/>
+      <w:r>
+        <w:rPr>
+          <w:rFonts w:ascii="Arial" w:eastAsia="Times New Roman" w:hAnsi="Arial" w:cs="Arial"/>
+          <w:color w:val="000000"/>
+          <w:sz w:val="24"/>
+          <w:szCs w:val="24"/>
+          <w:lang w:eastAsia="es-CO"/>
+        </w:rPr>
+        <w:t>mongoose</w:t>
+      </w:r>
+      <w:proofErr w:type="spellEnd"/>
+      <w:r>
+        <w:rPr>
+          <w:rFonts w:ascii="Arial" w:eastAsia="Times New Roman" w:hAnsi="Arial" w:cs="Arial"/>
+          <w:color w:val="000000"/>
+          <w:sz w:val="24"/>
+          <w:szCs w:val="24"/>
+          <w:lang w:eastAsia="es-CO"/>
+        </w:rPr>
+        <w:t>.</w:t>
       </w:r>
     </w:p>
     <w:p>
@@ -727,7 +931,55 @@
           <w:shd w:val="clear" w:color="auto" w:fill="FFFFFF"/>
           <w:lang w:eastAsia="es-CO"/>
         </w:rPr>
-        <w:t>la actualización del proyecto, cada uno de los miembros se encargó de subir los archivos desarrollados con el propósito de hacer un pull request una vez estén completados.</w:t>
+        <w:t xml:space="preserve">la actualización del proyecto, cada uno de los miembros se encargó de subir los archivos desarrollados con el propósito de hacer un </w:t>
+      </w:r>
+      <w:proofErr w:type="spellStart"/>
+      <w:r>
+        <w:rPr>
+          <w:rFonts w:ascii="Arial" w:eastAsia="Times New Roman" w:hAnsi="Arial" w:cs="Arial"/>
+          <w:color w:val="000000"/>
+          <w:sz w:val="24"/>
+          <w:szCs w:val="24"/>
+          <w:shd w:val="clear" w:color="auto" w:fill="FFFFFF"/>
+          <w:lang w:eastAsia="es-CO"/>
+        </w:rPr>
+        <w:t>pull</w:t>
+      </w:r>
+      <w:proofErr w:type="spellEnd"/>
+      <w:r>
+        <w:rPr>
+          <w:rFonts w:ascii="Arial" w:eastAsia="Times New Roman" w:hAnsi="Arial" w:cs="Arial"/>
+          <w:color w:val="000000"/>
+          <w:sz w:val="24"/>
+          <w:szCs w:val="24"/>
+          <w:shd w:val="clear" w:color="auto" w:fill="FFFFFF"/>
+          <w:lang w:eastAsia="es-CO"/>
+        </w:rPr>
+        <w:t xml:space="preserve"> </w:t>
+      </w:r>
+      <w:proofErr w:type="spellStart"/>
+      <w:r>
+        <w:rPr>
+          <w:rFonts w:ascii="Arial" w:eastAsia="Times New Roman" w:hAnsi="Arial" w:cs="Arial"/>
+          <w:color w:val="000000"/>
+          <w:sz w:val="24"/>
+          <w:szCs w:val="24"/>
+          <w:shd w:val="clear" w:color="auto" w:fill="FFFFFF"/>
+          <w:lang w:eastAsia="es-CO"/>
+        </w:rPr>
+        <w:t>request</w:t>
+      </w:r>
+      <w:proofErr w:type="spellEnd"/>
+      <w:r>
+        <w:rPr>
+          <w:rFonts w:ascii="Arial" w:eastAsia="Times New Roman" w:hAnsi="Arial" w:cs="Arial"/>
+          <w:color w:val="000000"/>
+          <w:sz w:val="24"/>
+          <w:szCs w:val="24"/>
+          <w:shd w:val="clear" w:color="auto" w:fill="FFFFFF"/>
+          <w:lang w:eastAsia="es-CO"/>
+        </w:rPr>
+        <w:t xml:space="preserve"> una vez estén completados.</w:t>
       </w:r>
     </w:p>
     <w:p>
@@ -808,7 +1060,31 @@
           <w:shd w:val="clear" w:color="auto" w:fill="FFFFFF"/>
           <w:lang w:eastAsia="es-CO"/>
         </w:rPr>
-        <w:t>De nuevo, para actualizar el repositorio de Git se hizo uso de las ramas iniciales y se modificaron las carpetas de fuentes y bases de datos para indicar las instrucciones que se utilizaron para crear l</w:t>
+        <w:t xml:space="preserve">De nuevo, para actualizar el repositorio de </w:t>
+      </w:r>
+      <w:proofErr w:type="spellStart"/>
+      <w:r>
+        <w:rPr>
+          <w:rFonts w:ascii="Arial" w:eastAsia="Times New Roman" w:hAnsi="Arial" w:cs="Arial"/>
+          <w:color w:val="000000"/>
+          <w:sz w:val="24"/>
+          <w:szCs w:val="24"/>
+          <w:shd w:val="clear" w:color="auto" w:fill="FFFFFF"/>
+          <w:lang w:eastAsia="es-CO"/>
+        </w:rPr>
+        <w:t>Git</w:t>
+      </w:r>
+      <w:proofErr w:type="spellEnd"/>
+      <w:r>
+        <w:rPr>
+          <w:rFonts w:ascii="Arial" w:eastAsia="Times New Roman" w:hAnsi="Arial" w:cs="Arial"/>
+          <w:color w:val="000000"/>
+          <w:sz w:val="24"/>
+          <w:szCs w:val="24"/>
+          <w:shd w:val="clear" w:color="auto" w:fill="FFFFFF"/>
+          <w:lang w:eastAsia="es-CO"/>
+        </w:rPr>
+        <w:t xml:space="preserve"> se hizo uso de las ramas iniciales y se modificaron las carpetas de fuentes y bases de datos para indicar las instrucciones que se utilizaron para crear l</w:t>
       </w:r>
       <w:r>
         <w:rPr>
@@ -857,6 +1133,7 @@
           <w:lang w:eastAsia="es-CO"/>
         </w:rPr>
       </w:pPr>
+      <w:proofErr w:type="spellStart"/>
       <w:r>
         <w:rPr>
           <w:rFonts w:ascii="Arial" w:eastAsia="Times New Roman" w:hAnsi="Arial" w:cs="Arial"/>
@@ -868,7 +1145,21 @@
           <w:shd w:val="clear" w:color="auto" w:fill="FFFFFF"/>
           <w:lang w:eastAsia="es-CO"/>
         </w:rPr>
-        <w:t>GitHub:</w:t>
+        <w:t>GitHub</w:t>
+      </w:r>
+      <w:proofErr w:type="spellEnd"/>
+      <w:r>
+        <w:rPr>
+          <w:rFonts w:ascii="Arial" w:eastAsia="Times New Roman" w:hAnsi="Arial" w:cs="Arial"/>
+          <w:b/>
+          <w:bCs/>
+          <w:color w:val="000000"/>
+          <w:sz w:val="24"/>
+          <w:szCs w:val="24"/>
+          <w:shd w:val="clear" w:color="auto" w:fill="FFFFFF"/>
+          <w:lang w:eastAsia="es-CO"/>
+        </w:rPr>
+        <w:t>:</w:t>
       </w:r>
       <w:r>
         <w:rPr>
@@ -927,7 +1218,7 @@
           <w:shd w:val="clear" w:color="auto" w:fill="FFFFFF"/>
           <w:lang w:eastAsia="es-CO"/>
         </w:rPr>
-        <w:t xml:space="preserve">Dentro del branch Development en la carpeta baseDatos </w:t>
+        <w:t>Dentro del</w:t>
       </w:r>
       <w:r>
         <w:rPr>
@@ -938,8 +1229,9 @@
           <w:shd w:val="clear" w:color="auto" w:fill="FFFFFF"/>
           <w:lang w:eastAsia="es-CO"/>
         </w:rPr>
-        <w:t>y dentro de la carpeta</w:t>
-      </w:r>
+        <w:t xml:space="preserve"> folder </w:t>
+      </w:r>
+      <w:proofErr w:type="spellStart"/>
       <w:r>
         <w:rPr>
           <w:rStyle w:val="Hipervnculo"/>
@@ -949,8 +1241,9 @@
           <w:shd w:val="clear" w:color="auto" w:fill="FFFFFF"/>
           <w:lang w:eastAsia="es-CO"/>
         </w:rPr>
-        <w:t xml:space="preserve"> scripts</w:t>
-      </w:r>
+        <w:t>javascript</w:t>
+      </w:r>
+      <w:proofErr w:type="spellEnd"/>
       <w:r>
         <w:rPr>
           <w:rStyle w:val="Hipervnculo"/>
@@ -993,6 +1286,7 @@
           <w:lang w:eastAsia="es-CO"/>
         </w:rPr>
       </w:pPr>
+      <w:proofErr w:type="spellStart"/>
       <w:r>
         <w:rPr>
           <w:rFonts w:ascii="Arial" w:eastAsia="Times New Roman" w:hAnsi="Arial" w:cs="Arial"/>
@@ -1004,7 +1298,21 @@
           <w:shd w:val="clear" w:color="auto" w:fill="FFFFFF"/>
           <w:lang w:eastAsia="es-CO"/>
         </w:rPr>
-        <w:t xml:space="preserve">Trello: </w:t>
+        <w:t>Trello</w:t>
+      </w:r>
+      <w:proofErr w:type="spellEnd"/>
+      <w:r>
+        <w:rPr>
+          <w:rFonts w:ascii="Arial" w:eastAsia="Times New Roman" w:hAnsi="Arial" w:cs="Arial"/>
+          <w:b/>
+          <w:bCs/>
+          <w:color w:val="000000"/>
+          <w:sz w:val="24"/>
+          <w:szCs w:val="24"/>
+          <w:shd w:val="clear" w:color="auto" w:fill="FFFFFF"/>
+          <w:lang w:eastAsia="es-CO"/>
+        </w:rPr>
+        <w:t xml:space="preserve">: </w:t>
       </w:r>
       <w:hyperlink r:id="rId6" w:history="1">
         <w:r>
@@ -1063,6 +1371,7 @@
           <w:lang w:val="en-US" w:eastAsia="es-CO"/>
         </w:rPr>
       </w:pPr>
+      <w:proofErr w:type="spellStart"/>
       <w:r>
         <w:rPr>
           <w:rFonts w:ascii="Arial" w:eastAsia="Times New Roman" w:hAnsi="Arial" w:cs="Arial"/>
@@ -1074,7 +1383,21 @@
           <w:shd w:val="clear" w:color="auto" w:fill="FFFFFF"/>
           <w:lang w:val="en-US" w:eastAsia="es-CO"/>
         </w:rPr>
-        <w:t xml:space="preserve">MongoDB: </w:t>
+        <w:t>MongoDB</w:t>
+      </w:r>
+      <w:proofErr w:type="spellEnd"/>
+      <w:r>
+        <w:rPr>
+          <w:rFonts w:ascii="Arial" w:eastAsia="Times New Roman" w:hAnsi="Arial" w:cs="Arial"/>
+          <w:b/>
+          <w:bCs/>
+          <w:color w:val="000000"/>
+          <w:sz w:val="24"/>
+          <w:szCs w:val="24"/>
+          <w:shd w:val="clear" w:color="auto" w:fill="FFFFFF"/>
+          <w:lang w:val="en-US" w:eastAsia="es-CO"/>
+        </w:rPr>
+        <w:t xml:space="preserve">: </w:t>
       </w:r>
       <w:hyperlink r:id="rId7" w:anchor="access" w:history="1">
         <w:r>
@@ -1222,7 +1545,6 @@
           <w:shd w:val="clear" w:color="auto" w:fill="FFFFFF"/>
           <w:lang w:val="en-US" w:eastAsia="es-CO"/>
         </w:rPr>
-        <w:lastRenderedPageBreak/>
         <w:t>EVIDENCIAS</w:t>
       </w:r>
     </w:p>
@@ -1242,6 +1564,7 @@
       <w:r>
         <w:rPr>
           <w:noProof/>
+          <w:lang w:eastAsia="es-CO"/>
         </w:rPr>
         <w:drawing>
           <wp:inline distT="0" distB="0" distL="0" distR="0" wp14:anchorId="483CBB35" wp14:editId="45922BD7">
@@ -1302,13 +1625,30 @@
     </w:p>
     <w:p>
       <w:r>
-        <w:t>A través de una extensión de MongoDB en Visual Studio Code se realizó la conexión a la base de datos del proyecto a fin de obtener los datos de las colecciones para el manejo de pruebas</w:t>
+        <w:t xml:space="preserve">A través de una extensión de </w:t>
+      </w:r>
+      <w:proofErr w:type="spellStart"/>
+      <w:r>
+        <w:t>MongoDB</w:t>
+      </w:r>
+      <w:proofErr w:type="spellEnd"/>
+      <w:r>
+        <w:t xml:space="preserve"> en Visual Studio </w:t>
+      </w:r>
+      <w:proofErr w:type="spellStart"/>
+      <w:r>
+        <w:t>Code</w:t>
+      </w:r>
+      <w:proofErr w:type="spellEnd"/>
+      <w:r>
+        <w:t xml:space="preserve"> se realizó la conexión a la base de datos del proyecto a fin de obtener los datos de las colecciones para el manejo de pruebas</w:t>
       </w:r>
     </w:p>
     <w:p>
       <w:r>
         <w:rPr>
           <w:noProof/>
+          <w:lang w:eastAsia="es-CO"/>
         </w:rPr>
         <w:drawing>
           <wp:inline distT="0" distB="0" distL="0" distR="0" wp14:anchorId="73DF0F27" wp14:editId="4F553BDC">
@@ -1350,13 +1690,19 @@
     <w:p>
       <w:r>
         <w:lastRenderedPageBreak/>
-        <w:t>Con este resultado en un nuevo archivo de test se creó la variable users</w:t>
-      </w:r>
+        <w:t xml:space="preserve">Con este resultado en un nuevo archivo de test se creó la variable </w:t>
+      </w:r>
+      <w:proofErr w:type="spellStart"/>
+      <w:r>
+        <w:t>users</w:t>
+      </w:r>
+      <w:proofErr w:type="spellEnd"/>
     </w:p>
     <w:p>
       <w:r>
         <w:rPr>
           <w:noProof/>
+          <w:lang w:eastAsia="es-CO"/>
         </w:rPr>
         <w:drawing>
           <wp:inline distT="0" distB="0" distL="0" distR="0" wp14:anchorId="13E647F5" wp14:editId="04633E1A">
@@ -1397,13 +1743,27 @@
     </w:p>
     <w:p>
       <w:r>
-        <w:t>Además, después de instalar mocha se hizo necesario modificar el comando del test en el package.json para poder ejecutar las pruebas porque en Windows no se reconoce el comando mocha en cmd</w:t>
-      </w:r>
+        <w:t xml:space="preserve">Además, después de instalar mocha se hizo necesario modificar el comando del test en el </w:t>
+      </w:r>
+      <w:proofErr w:type="spellStart"/>
+      <w:r>
+        <w:t>package.json</w:t>
+      </w:r>
+      <w:proofErr w:type="spellEnd"/>
+      <w:r>
+        <w:t xml:space="preserve"> para poder ejecutar las pruebas porque en Windows no se reconoce el comando mocha en </w:t>
+      </w:r>
+      <w:proofErr w:type="spellStart"/>
+      <w:r>
+        <w:t>cmd</w:t>
+      </w:r>
+      <w:proofErr w:type="spellEnd"/>
     </w:p>
     <w:p>
       <w:r>
         <w:rPr>
           <w:noProof/>
+          <w:lang w:eastAsia="es-CO"/>
         </w:rPr>
         <w:drawing>
           <wp:inline distT="0" distB="0" distL="0" distR="0" wp14:anchorId="6E52127B" wp14:editId="5D9BEADF">
@@ -1444,13 +1804,38 @@
     </w:p>
     <w:p>
       <w:r>
-        <w:t>Se construyeron tres métodos para validar que efectivamente los datos concuerdan con lo declarado inicialmente, entonces se realizó la prueba del largo del array que corresponde a 3 usuarios, un método para UpperCase aplicado sobre el nombre de un usuario y un método LowerCase sobre este mismo dato.</w:t>
+        <w:t xml:space="preserve">Se construyeron tres métodos para validar que efectivamente los datos concuerdan con lo declarado inicialmente, entonces se realizó la prueba del largo del </w:t>
+      </w:r>
+      <w:proofErr w:type="spellStart"/>
+      <w:r>
+        <w:t>array</w:t>
+      </w:r>
+      <w:proofErr w:type="spellEnd"/>
+      <w:r>
+        <w:t xml:space="preserve"> que corresponde a 3 usuarios, un método para </w:t>
+      </w:r>
+      <w:proofErr w:type="spellStart"/>
+      <w:r>
+        <w:t>UpperCase</w:t>
+      </w:r>
+      <w:proofErr w:type="spellEnd"/>
+      <w:r>
+        <w:t xml:space="preserve"> aplicado sobre el nombre de un usuario y un método </w:t>
+      </w:r>
+      <w:proofErr w:type="spellStart"/>
+      <w:r>
+        <w:t>LowerCase</w:t>
+      </w:r>
+      <w:proofErr w:type="spellEnd"/>
+      <w:r>
+        <w:t xml:space="preserve"> sobre este mismo dato.</w:t>
       </w:r>
     </w:p>
     <w:p>
       <w:r>
         <w:rPr>
           <w:noProof/>
+          <w:lang w:eastAsia="es-CO"/>
         </w:rPr>
         <w:lastRenderedPageBreak/>
         <w:drawing>
@@ -1492,13 +1877,22 @@
     </w:p>
     <w:p>
       <w:r>
-        <w:t>A través de otra consulta se hizo la creación del array proyectos</w:t>
+        <w:t xml:space="preserve">A través de otra consulta se hizo la creación del </w:t>
+      </w:r>
+      <w:proofErr w:type="spellStart"/>
+      <w:r>
+        <w:t>array</w:t>
+      </w:r>
+      <w:proofErr w:type="spellEnd"/>
+      <w:r>
+        <w:t xml:space="preserve"> proyectos</w:t>
       </w:r>
     </w:p>
     <w:p>
       <w:r>
         <w:rPr>
           <w:noProof/>
+          <w:lang w:eastAsia="es-CO"/>
         </w:rPr>
         <w:drawing>
           <wp:inline distT="0" distB="0" distL="0" distR="0" wp14:anchorId="02676254" wp14:editId="0A406333">
@@ -1539,13 +1933,19 @@
     </w:p>
     <w:p>
       <w:r>
-        <w:t>Se hizo la validación del largo del array</w:t>
-      </w:r>
+        <w:t xml:space="preserve">Se hizo la validación del largo del </w:t>
+      </w:r>
+      <w:proofErr w:type="spellStart"/>
+      <w:r>
+        <w:t>array</w:t>
+      </w:r>
+      <w:proofErr w:type="spellEnd"/>
     </w:p>
     <w:p>
       <w:r>
         <w:rPr>
           <w:noProof/>
+          <w:lang w:eastAsia="es-CO"/>
         </w:rPr>
         <w:lastRenderedPageBreak/>
         <w:drawing>
@@ -1594,6 +1994,7 @@
       <w:r>
         <w:rPr>
           <w:noProof/>
+          <w:lang w:eastAsia="es-CO"/>
         </w:rPr>
         <w:drawing>
           <wp:inline distT="0" distB="0" distL="0" distR="0" wp14:anchorId="02FB8E46" wp14:editId="272B23BA">
@@ -1641,6 +2042,7 @@
       <w:r>
         <w:rPr>
           <w:noProof/>
+          <w:lang w:eastAsia="es-CO"/>
         </w:rPr>
         <w:lastRenderedPageBreak/>
         <w:drawing>
@@ -1689,6 +2091,7 @@
       <w:r>
         <w:rPr>
           <w:noProof/>
+          <w:lang w:eastAsia="es-CO"/>
         </w:rPr>
         <w:drawing>
           <wp:inline distT="0" distB="0" distL="0" distR="0" wp14:anchorId="220BA375" wp14:editId="2F7E3CA4">
@@ -1736,6 +2139,7 @@
       <w:r>
         <w:rPr>
           <w:noProof/>
+          <w:lang w:eastAsia="es-CO"/>
         </w:rPr>
         <w:lastRenderedPageBreak/>
         <w:drawing>
@@ -1777,8 +2181,13 @@
     </w:p>
     <w:p>
       <w:r>
-        <w:t>Subiendo cambios a github</w:t>
-      </w:r>
+        <w:t xml:space="preserve">Subiendo cambios a </w:t>
+      </w:r>
+      <w:proofErr w:type="spellStart"/>
+      <w:r>
+        <w:t>github</w:t>
+      </w:r>
+      <w:proofErr w:type="spellEnd"/>
     </w:p>
     <w:p>
       <w:pPr>
@@ -1789,6 +2198,7 @@
       <w:r>
         <w:rPr>
           <w:noProof/>
+          <w:lang w:eastAsia="es-CO"/>
         </w:rPr>
         <w:drawing>
           <wp:inline distT="0" distB="0" distL="0" distR="0" wp14:anchorId="11120E1F" wp14:editId="573FF3F7">
@@ -1829,13 +2239,27 @@
     </w:p>
     <w:p>
       <w:r>
-        <w:t>Haciendo pull request</w:t>
-      </w:r>
+        <w:t xml:space="preserve">Haciendo </w:t>
+      </w:r>
+      <w:proofErr w:type="spellStart"/>
+      <w:r>
+        <w:t>pull</w:t>
+      </w:r>
+      <w:proofErr w:type="spellEnd"/>
+      <w:r>
+        <w:t xml:space="preserve"> </w:t>
+      </w:r>
+      <w:proofErr w:type="spellStart"/>
+      <w:r>
+        <w:t>request</w:t>
+      </w:r>
+      <w:proofErr w:type="spellEnd"/>
     </w:p>
     <w:p>
       <w:r>
         <w:rPr>
           <w:noProof/>
+          <w:lang w:eastAsia="es-CO"/>
         </w:rPr>
         <w:lastRenderedPageBreak/>
         <w:drawing>
@@ -1876,6 +2300,2351 @@
       </w:r>
     </w:p>
     <w:p/>
+    <w:p>
+      <w:r>
+        <w:t>CREACIÓN DEL PROYECTO BACKEND</w:t>
+      </w:r>
+    </w:p>
+    <w:p>
+      <w:r>
+        <w:t xml:space="preserve">Dentro del </w:t>
+      </w:r>
+      <w:proofErr w:type="spellStart"/>
+      <w:r>
+        <w:t>package.json</w:t>
+      </w:r>
+      <w:proofErr w:type="spellEnd"/>
+      <w:r>
+        <w:t xml:space="preserve"> instalamos </w:t>
+      </w:r>
+      <w:proofErr w:type="spellStart"/>
+      <w:r>
+        <w:t>expressjs</w:t>
+      </w:r>
+      <w:proofErr w:type="spellEnd"/>
+      <w:r>
+        <w:t xml:space="preserve"> como </w:t>
+      </w:r>
+      <w:proofErr w:type="spellStart"/>
+      <w:r>
+        <w:t>framework</w:t>
+      </w:r>
+      <w:proofErr w:type="spellEnd"/>
+      <w:r>
+        <w:t xml:space="preserve"> de node.js que nos permite gestionar el enrutamiento, manejar peticiones con diferentes verbos HTTP y conexión con la base de datos (</w:t>
+      </w:r>
+      <w:proofErr w:type="spellStart"/>
+      <w:r>
+        <w:t>mongodb</w:t>
+      </w:r>
+      <w:proofErr w:type="spellEnd"/>
+      <w:r>
+        <w:t xml:space="preserve"> Atlas)</w:t>
+      </w:r>
+      <w:r>
+        <w:t xml:space="preserve">. </w:t>
+      </w:r>
+    </w:p>
+    <w:p>
+      <w:pPr>
+        <w:pStyle w:val="Prrafodelista"/>
+        <w:numPr>
+          <w:ilvl w:val="0"/>
+          <w:numId w:val="3"/>
+        </w:numPr>
+      </w:pPr>
+      <w:r>
+        <w:t xml:space="preserve">Cargamos el paquete de </w:t>
+      </w:r>
+      <w:proofErr w:type="spellStart"/>
+      <w:r>
+        <w:t>express</w:t>
+      </w:r>
+      <w:proofErr w:type="spellEnd"/>
+      <w:r>
+        <w:t xml:space="preserve"> y definimos una aplicación de </w:t>
+      </w:r>
+      <w:proofErr w:type="spellStart"/>
+      <w:r>
+        <w:t>express</w:t>
+      </w:r>
+      <w:proofErr w:type="spellEnd"/>
+      <w:r>
+        <w:t xml:space="preserve"> mediante el objeto </w:t>
+      </w:r>
+      <w:proofErr w:type="spellStart"/>
+      <w:r>
+        <w:t>app</w:t>
+      </w:r>
+      <w:proofErr w:type="spellEnd"/>
+      <w:r>
+        <w:t xml:space="preserve"> que se usará para definir rutas y demás características de </w:t>
+      </w:r>
+      <w:proofErr w:type="spellStart"/>
+      <w:r>
+        <w:t>express</w:t>
+      </w:r>
+      <w:proofErr w:type="spellEnd"/>
+      <w:r>
+        <w:t xml:space="preserve">. </w:t>
+      </w:r>
+    </w:p>
+    <w:p>
+      <w:pPr>
+        <w:pStyle w:val="Prrafodelista"/>
+        <w:numPr>
+          <w:ilvl w:val="0"/>
+          <w:numId w:val="3"/>
+        </w:numPr>
+      </w:pPr>
+      <w:r>
+        <w:t xml:space="preserve">Declaramos el puerto donde la aplicación estará escuchando las peticiones del servidor. </w:t>
+      </w:r>
+    </w:p>
+    <w:p>
+      <w:pPr>
+        <w:pStyle w:val="Prrafodelista"/>
+        <w:numPr>
+          <w:ilvl w:val="0"/>
+          <w:numId w:val="3"/>
+        </w:numPr>
+      </w:pPr>
+      <w:r>
+        <w:t xml:space="preserve">Definimos la ruta raíz del proyecto usando el método </w:t>
+      </w:r>
+      <w:proofErr w:type="spellStart"/>
+      <w:proofErr w:type="gramStart"/>
+      <w:r>
+        <w:t>app.get</w:t>
+      </w:r>
+      <w:proofErr w:type="spellEnd"/>
+      <w:r>
+        <w:t>(</w:t>
+      </w:r>
+      <w:proofErr w:type="gramEnd"/>
+      <w:r>
+        <w:t>)</w:t>
+      </w:r>
+      <w:r>
+        <w:t xml:space="preserve">, y las rutas generales para usuarios y proyectos e importamos los </w:t>
+      </w:r>
+      <w:proofErr w:type="spellStart"/>
+      <w:r>
+        <w:t>controlladores</w:t>
+      </w:r>
+      <w:proofErr w:type="spellEnd"/>
+      <w:r>
+        <w:t xml:space="preserve"> que poseen las rutas para realizar diferentes solicitudes HTTP</w:t>
+      </w:r>
+      <w:r>
+        <w:t xml:space="preserve">. </w:t>
+      </w:r>
+    </w:p>
+    <w:p>
+      <w:pPr>
+        <w:pStyle w:val="Prrafodelista"/>
+        <w:numPr>
+          <w:ilvl w:val="0"/>
+          <w:numId w:val="3"/>
+        </w:numPr>
+      </w:pPr>
+      <w:r>
+        <w:t xml:space="preserve">Express usa el método </w:t>
+      </w:r>
+      <w:proofErr w:type="spellStart"/>
+      <w:proofErr w:type="gramStart"/>
+      <w:r>
+        <w:t>express.json</w:t>
+      </w:r>
+      <w:proofErr w:type="spellEnd"/>
+      <w:r>
+        <w:t>(</w:t>
+      </w:r>
+      <w:proofErr w:type="gramEnd"/>
+      <w:r>
+        <w:t xml:space="preserve">) para reconocer la solicitud como objeto </w:t>
+      </w:r>
+      <w:proofErr w:type="spellStart"/>
+      <w:r>
+        <w:t>json</w:t>
+      </w:r>
+      <w:proofErr w:type="spellEnd"/>
+      <w:r>
+        <w:t>.</w:t>
+      </w:r>
+    </w:p>
+    <w:p>
+      <w:bookmarkStart w:id="1" w:name="_GoBack"/>
+      <w:r>
+        <w:rPr>
+          <w:noProof/>
+          <w:lang w:eastAsia="es-CO"/>
+        </w:rPr>
+        <w:lastRenderedPageBreak/>
+        <mc:AlternateContent>
+          <mc:Choice Requires="wpg">
+            <w:drawing>
+              <wp:anchor distT="0" distB="0" distL="114300" distR="114300" simplePos="0" relativeHeight="251675648" behindDoc="0" locked="0" layoutInCell="1" allowOverlap="1" wp14:anchorId="7068149B" wp14:editId="7207E9E9">
+                <wp:simplePos x="0" y="0"/>
+                <wp:positionH relativeFrom="column">
+                  <wp:posOffset>1806188</wp:posOffset>
+                </wp:positionH>
+                <wp:positionV relativeFrom="paragraph">
+                  <wp:posOffset>3385958</wp:posOffset>
+                </wp:positionV>
+                <wp:extent cx="2138349" cy="356260"/>
+                <wp:effectExtent l="0" t="0" r="0" b="24765"/>
+                <wp:wrapNone/>
+                <wp:docPr id="60" name="Grupo 60"/>
+                <wp:cNvGraphicFramePr/>
+                <a:graphic xmlns:a="http://schemas.openxmlformats.org/drawingml/2006/main">
+                  <a:graphicData uri="http://schemas.microsoft.com/office/word/2010/wordprocessingGroup">
+                    <wpg:wgp>
+                      <wpg:cNvGrpSpPr/>
+                      <wpg:grpSpPr>
+                        <a:xfrm>
+                          <a:off x="0" y="0"/>
+                          <a:ext cx="2138349" cy="356260"/>
+                          <a:chOff x="0" y="0"/>
+                          <a:chExt cx="2138349" cy="356260"/>
+                        </a:xfrm>
+                      </wpg:grpSpPr>
+                      <wps:wsp>
+                        <wps:cNvPr id="33" name="Rectángulo 33"/>
+                        <wps:cNvSpPr/>
+                        <wps:spPr>
+                          <a:xfrm>
+                            <a:off x="0" y="0"/>
+                            <a:ext cx="1947553" cy="356260"/>
+                          </a:xfrm>
+                          <a:prstGeom prst="rect">
+                            <a:avLst/>
+                          </a:prstGeom>
+                          <a:noFill/>
+                          <a:ln>
+                            <a:solidFill>
+                              <a:srgbClr val="FFFF00"/>
+                            </a:solidFill>
+                          </a:ln>
+                        </wps:spPr>
+                        <wps:style>
+                          <a:lnRef idx="2">
+                            <a:schemeClr val="accent1">
+                              <a:shade val="50000"/>
+                            </a:schemeClr>
+                          </a:lnRef>
+                          <a:fillRef idx="1">
+                            <a:schemeClr val="accent1"/>
+                          </a:fillRef>
+                          <a:effectRef idx="0">
+                            <a:schemeClr val="accent1"/>
+                          </a:effectRef>
+                          <a:fontRef idx="minor">
+                            <a:schemeClr val="lt1"/>
+                          </a:fontRef>
+                        </wps:style>
+                        <wps:bodyPr rot="0" spcFirstLastPara="0" vertOverflow="overflow" horzOverflow="overflow" vert="horz" wrap="square" lIns="91440" tIns="45720" rIns="91440" bIns="45720" numCol="1" spcCol="0" rtlCol="0" fromWordArt="0" anchor="ctr" anchorCtr="0" forceAA="0" compatLnSpc="1">
+                          <a:prstTxWarp prst="textNoShape">
+                            <a:avLst/>
+                          </a:prstTxWarp>
+                          <a:noAutofit/>
+                        </wps:bodyPr>
+                      </wps:wsp>
+                      <wps:wsp>
+                        <wps:cNvPr id="35" name="Cuadro de texto 35"/>
+                        <wps:cNvSpPr txBox="1"/>
+                        <wps:spPr>
+                          <a:xfrm>
+                            <a:off x="1948070" y="7951"/>
+                            <a:ext cx="190279" cy="279070"/>
+                          </a:xfrm>
+                          <a:prstGeom prst="rect">
+                            <a:avLst/>
+                          </a:prstGeom>
+                          <a:noFill/>
+                          <a:ln w="6350">
+                            <a:noFill/>
+                          </a:ln>
+                          <a:effectLst/>
+                        </wps:spPr>
+                        <wps:style>
+                          <a:lnRef idx="0">
+                            <a:schemeClr val="accent1"/>
+                          </a:lnRef>
+                          <a:fillRef idx="0">
+                            <a:schemeClr val="accent1"/>
+                          </a:fillRef>
+                          <a:effectRef idx="0">
+                            <a:schemeClr val="accent1"/>
+                          </a:effectRef>
+                          <a:fontRef idx="minor">
+                            <a:schemeClr val="dk1"/>
+                          </a:fontRef>
+                        </wps:style>
+                        <wps:txbx>
+                          <w:txbxContent>
+                            <w:p>
+                              <w:pPr>
+                                <w:rPr>
+                                  <w:color w:val="FFFF00"/>
+                                </w:rPr>
+                              </w:pPr>
+                              <w:r>
+                                <w:rPr>
+                                  <w:color w:val="FFFF00"/>
+                                </w:rPr>
+                                <w:t>2</w:t>
+                              </w:r>
+                            </w:p>
+                            <w:p>
+                              <w:pPr>
+                                <w:rPr>
+                                  <w:color w:val="FFFF00"/>
+                                </w:rPr>
+                              </w:pPr>
+                            </w:p>
+                          </w:txbxContent>
+                        </wps:txbx>
+                        <wps:bodyPr rot="0" spcFirstLastPara="0" vertOverflow="overflow" horzOverflow="overflow" vert="horz" wrap="square" lIns="91440" tIns="45720" rIns="91440" bIns="45720" numCol="1" spcCol="0" rtlCol="0" fromWordArt="0" anchor="t" anchorCtr="0" forceAA="0" compatLnSpc="1">
+                          <a:prstTxWarp prst="textNoShape">
+                            <a:avLst/>
+                          </a:prstTxWarp>
+                          <a:noAutofit/>
+                        </wps:bodyPr>
+                      </wps:wsp>
+                    </wpg:wgp>
+                  </a:graphicData>
+                </a:graphic>
+              </wp:anchor>
+            </w:drawing>
+          </mc:Choice>
+          <mc:Fallback>
+            <w:pict>
+              <v:group w14:anchorId="7068149B" id="Grupo 60" o:spid="_x0000_s1026" style="position:absolute;margin-left:142.2pt;margin-top:266.6pt;width:168.35pt;height:28.05pt;z-index:251675648" coordsize="21383,3562" o:gfxdata="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">
+                <v:rect id="Rectángulo 33" o:spid="_x0000_s1027" style="position:absolute;width:19475;height:3562;visibility:visible;mso-wrap-style:square;v-text-anchor:middle" o:gfxdata="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" filled="f" strokecolor="yellow" strokeweight="1pt"/>
+                <v:shapetype id="_x0000_t202" coordsize="21600,21600" o:spt="202" path="m,l,21600r21600,l21600,xe">
+                  <v:stroke joinstyle="miter"/>
+                  <v:path gradientshapeok="t" o:connecttype="rect"/>
+                </v:shapetype>
+                <v:shape id="Cuadro de texto 35" o:spid="_x0000_s1028" type="#_x0000_t202" style="position:absolute;left:19480;top:79;width:1903;height:2791;visibility:visible;mso-wrap-style:square;v-text-anchor:top" o:gfxdata="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" filled="f" stroked="f" strokeweight=".5pt">
+                  <v:textbox>
+                    <w:txbxContent>
+                      <w:p>
+                        <w:pPr>
+                          <w:rPr>
+                            <w:color w:val="FFFF00"/>
+                          </w:rPr>
+                        </w:pPr>
+                        <w:r>
+                          <w:rPr>
+                            <w:color w:val="FFFF00"/>
+                          </w:rPr>
+                          <w:t>2</w:t>
+                        </w:r>
+                      </w:p>
+                      <w:p>
+                        <w:pPr>
+                          <w:rPr>
+                            <w:color w:val="FFFF00"/>
+                          </w:rPr>
+                        </w:pPr>
+                      </w:p>
+                    </w:txbxContent>
+                  </v:textbox>
+                </v:shape>
+              </v:group>
+            </w:pict>
+          </mc:Fallback>
+        </mc:AlternateContent>
+      </w:r>
+      <w:bookmarkEnd w:id="1"/>
+      <w:r>
+        <w:rPr>
+          <w:noProof/>
+          <w:lang w:eastAsia="es-CO"/>
+        </w:rPr>
+        <mc:AlternateContent>
+          <mc:Choice Requires="wpg">
+            <w:drawing>
+              <wp:anchor distT="0" distB="0" distL="114300" distR="114300" simplePos="0" relativeHeight="251685888" behindDoc="0" locked="0" layoutInCell="1" allowOverlap="1" wp14:anchorId="4DB82C19" wp14:editId="6F266149">
+                <wp:simplePos x="0" y="0"/>
+                <wp:positionH relativeFrom="column">
+                  <wp:posOffset>1782335</wp:posOffset>
+                </wp:positionH>
+                <wp:positionV relativeFrom="paragraph">
+                  <wp:posOffset>2344337</wp:posOffset>
+                </wp:positionV>
+                <wp:extent cx="2551816" cy="985652"/>
+                <wp:effectExtent l="0" t="0" r="0" b="24130"/>
+                <wp:wrapNone/>
+                <wp:docPr id="59" name="Grupo 59"/>
+                <wp:cNvGraphicFramePr/>
+                <a:graphic xmlns:a="http://schemas.openxmlformats.org/drawingml/2006/main">
+                  <a:graphicData uri="http://schemas.microsoft.com/office/word/2010/wordprocessingGroup">
+                    <wpg:wgp>
+                      <wpg:cNvGrpSpPr/>
+                      <wpg:grpSpPr>
+                        <a:xfrm>
+                          <a:off x="0" y="0"/>
+                          <a:ext cx="2551816" cy="985652"/>
+                          <a:chOff x="0" y="0"/>
+                          <a:chExt cx="2551816" cy="985652"/>
+                        </a:xfrm>
+                      </wpg:grpSpPr>
+                      <wps:wsp>
+                        <wps:cNvPr id="38" name="Cuadro de texto 38"/>
+                        <wps:cNvSpPr txBox="1"/>
+                        <wps:spPr>
+                          <a:xfrm>
+                            <a:off x="2361537" y="341906"/>
+                            <a:ext cx="190279" cy="279070"/>
+                          </a:xfrm>
+                          <a:prstGeom prst="rect">
+                            <a:avLst/>
+                          </a:prstGeom>
+                          <a:noFill/>
+                          <a:ln w="6350">
+                            <a:noFill/>
+                          </a:ln>
+                          <a:effectLst/>
+                        </wps:spPr>
+                        <wps:style>
+                          <a:lnRef idx="0">
+                            <a:schemeClr val="accent1"/>
+                          </a:lnRef>
+                          <a:fillRef idx="0">
+                            <a:schemeClr val="accent1"/>
+                          </a:fillRef>
+                          <a:effectRef idx="0">
+                            <a:schemeClr val="accent1"/>
+                          </a:effectRef>
+                          <a:fontRef idx="minor">
+                            <a:schemeClr val="dk1"/>
+                          </a:fontRef>
+                        </wps:style>
+                        <wps:txbx>
+                          <w:txbxContent>
+                            <w:p>
+                              <w:pPr>
+                                <w:rPr>
+                                  <w:color w:val="92D050"/>
+                                </w:rPr>
+                              </w:pPr>
+                              <w:r>
+                                <w:rPr>
+                                  <w:color w:val="92D050"/>
+                                </w:rPr>
+                                <w:t>3</w:t>
+                              </w:r>
+                            </w:p>
+                            <w:p>
+                              <w:pPr>
+                                <w:rPr>
+                                  <w:color w:val="FFFF00"/>
+                                </w:rPr>
+                              </w:pPr>
+                            </w:p>
+                          </w:txbxContent>
+                        </wps:txbx>
+                        <wps:bodyPr rot="0" spcFirstLastPara="0" vertOverflow="overflow" horzOverflow="overflow" vert="horz" wrap="square" lIns="91440" tIns="45720" rIns="91440" bIns="45720" numCol="1" spcCol="0" rtlCol="0" fromWordArt="0" anchor="t" anchorCtr="0" forceAA="0" compatLnSpc="1">
+                          <a:prstTxWarp prst="textNoShape">
+                            <a:avLst/>
+                          </a:prstTxWarp>
+                          <a:noAutofit/>
+                        </wps:bodyPr>
+                      </wps:wsp>
+                      <wps:wsp>
+                        <wps:cNvPr id="39" name="Rectángulo 39"/>
+                        <wps:cNvSpPr/>
+                        <wps:spPr>
+                          <a:xfrm>
+                            <a:off x="0" y="0"/>
+                            <a:ext cx="2297876" cy="985652"/>
+                          </a:xfrm>
+                          <a:prstGeom prst="rect">
+                            <a:avLst/>
+                          </a:prstGeom>
+                          <a:noFill/>
+                          <a:ln>
+                            <a:solidFill>
+                              <a:srgbClr val="00B050"/>
+                            </a:solidFill>
+                          </a:ln>
+                        </wps:spPr>
+                        <wps:style>
+                          <a:lnRef idx="2">
+                            <a:schemeClr val="accent1">
+                              <a:shade val="50000"/>
+                            </a:schemeClr>
+                          </a:lnRef>
+                          <a:fillRef idx="1">
+                            <a:schemeClr val="accent1"/>
+                          </a:fillRef>
+                          <a:effectRef idx="0">
+                            <a:schemeClr val="accent1"/>
+                          </a:effectRef>
+                          <a:fontRef idx="minor">
+                            <a:schemeClr val="lt1"/>
+                          </a:fontRef>
+                        </wps:style>
+                        <wps:bodyPr rot="0" spcFirstLastPara="0" vertOverflow="overflow" horzOverflow="overflow" vert="horz" wrap="square" lIns="91440" tIns="45720" rIns="91440" bIns="45720" numCol="1" spcCol="0" rtlCol="0" fromWordArt="0" anchor="ctr" anchorCtr="0" forceAA="0" compatLnSpc="1">
+                          <a:prstTxWarp prst="textNoShape">
+                            <a:avLst/>
+                          </a:prstTxWarp>
+                          <a:noAutofit/>
+                        </wps:bodyPr>
+                      </wps:wsp>
+                    </wpg:wgp>
+                  </a:graphicData>
+                </a:graphic>
+              </wp:anchor>
+            </w:drawing>
+          </mc:Choice>
+          <mc:Fallback>
+            <w:pict>
+              <v:group w14:anchorId="4DB82C19" id="Grupo 59" o:spid="_x0000_s1029" style="position:absolute;margin-left:140.35pt;margin-top:184.6pt;width:200.95pt;height:77.6pt;z-index:251685888" coordsize="25518,9856" o:gfxdata="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">
+                <v:shape id="Cuadro de texto 38" o:spid="_x0000_s1030" type="#_x0000_t202" style="position:absolute;left:23615;top:3419;width:1903;height:2790;visibility:visible;mso-wrap-style:square;v-text-anchor:top" o:gfxdata="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" filled="f" stroked="f" strokeweight=".5pt">
+                  <v:textbox>
+                    <w:txbxContent>
+                      <w:p>
+                        <w:pPr>
+                          <w:rPr>
+                            <w:color w:val="92D050"/>
+                          </w:rPr>
+                        </w:pPr>
+                        <w:r>
+                          <w:rPr>
+                            <w:color w:val="92D050"/>
+                          </w:rPr>
+                          <w:t>3</w:t>
+                        </w:r>
+                      </w:p>
+                      <w:p>
+                        <w:pPr>
+                          <w:rPr>
+                            <w:color w:val="FFFF00"/>
+                          </w:rPr>
+                        </w:pPr>
+                      </w:p>
+                    </w:txbxContent>
+                  </v:textbox>
+                </v:shape>
+                <v:rect id="Rectángulo 39" o:spid="_x0000_s1031" style="position:absolute;width:22978;height:9856;visibility:visible;mso-wrap-style:square;v-text-anchor:middle" o:gfxdata="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" filled="f" strokecolor="#00b050" strokeweight="1pt"/>
+              </v:group>
+            </w:pict>
+          </mc:Fallback>
+        </mc:AlternateContent>
+      </w:r>
+      <w:r>
+        <w:rPr>
+          <w:noProof/>
+          <w:lang w:eastAsia="es-CO"/>
+        </w:rPr>
+        <mc:AlternateContent>
+          <mc:Choice Requires="wpg">
+            <w:drawing>
+              <wp:anchor distT="0" distB="0" distL="114300" distR="114300" simplePos="0" relativeHeight="251689984" behindDoc="0" locked="0" layoutInCell="1" allowOverlap="1" wp14:anchorId="402113D6" wp14:editId="2E6F1F7D">
+                <wp:simplePos x="0" y="0"/>
+                <wp:positionH relativeFrom="column">
+                  <wp:posOffset>1806188</wp:posOffset>
+                </wp:positionH>
+                <wp:positionV relativeFrom="paragraph">
+                  <wp:posOffset>1684379</wp:posOffset>
+                </wp:positionV>
+                <wp:extent cx="1176241" cy="279070"/>
+                <wp:effectExtent l="0" t="0" r="0" b="6985"/>
+                <wp:wrapNone/>
+                <wp:docPr id="58" name="Grupo 58"/>
+                <wp:cNvGraphicFramePr/>
+                <a:graphic xmlns:a="http://schemas.openxmlformats.org/drawingml/2006/main">
+                  <a:graphicData uri="http://schemas.microsoft.com/office/word/2010/wordprocessingGroup">
+                    <wpg:wgp>
+                      <wpg:cNvGrpSpPr/>
+                      <wpg:grpSpPr>
+                        <a:xfrm>
+                          <a:off x="0" y="0"/>
+                          <a:ext cx="1176241" cy="279070"/>
+                          <a:chOff x="0" y="0"/>
+                          <a:chExt cx="1176241" cy="279070"/>
+                        </a:xfrm>
+                      </wpg:grpSpPr>
+                      <wps:wsp>
+                        <wps:cNvPr id="40" name="Rectángulo 40"/>
+                        <wps:cNvSpPr/>
+                        <wps:spPr>
+                          <a:xfrm>
+                            <a:off x="0" y="87464"/>
+                            <a:ext cx="991235" cy="124691"/>
+                          </a:xfrm>
+                          <a:prstGeom prst="rect">
+                            <a:avLst/>
+                          </a:prstGeom>
+                          <a:noFill/>
+                          <a:ln>
+                            <a:solidFill>
+                              <a:schemeClr val="accent2"/>
+                            </a:solidFill>
+                          </a:ln>
+                        </wps:spPr>
+                        <wps:style>
+                          <a:lnRef idx="2">
+                            <a:schemeClr val="accent1">
+                              <a:shade val="50000"/>
+                            </a:schemeClr>
+                          </a:lnRef>
+                          <a:fillRef idx="1">
+                            <a:schemeClr val="accent1"/>
+                          </a:fillRef>
+                          <a:effectRef idx="0">
+                            <a:schemeClr val="accent1"/>
+                          </a:effectRef>
+                          <a:fontRef idx="minor">
+                            <a:schemeClr val="lt1"/>
+                          </a:fontRef>
+                        </wps:style>
+                        <wps:bodyPr rot="0" spcFirstLastPara="0" vertOverflow="overflow" horzOverflow="overflow" vert="horz" wrap="square" lIns="91440" tIns="45720" rIns="91440" bIns="45720" numCol="1" spcCol="0" rtlCol="0" fromWordArt="0" anchor="ctr" anchorCtr="0" forceAA="0" compatLnSpc="1">
+                          <a:prstTxWarp prst="textNoShape">
+                            <a:avLst/>
+                          </a:prstTxWarp>
+                          <a:noAutofit/>
+                        </wps:bodyPr>
+                      </wps:wsp>
+                      <wps:wsp>
+                        <wps:cNvPr id="41" name="Cuadro de texto 41"/>
+                        <wps:cNvSpPr txBox="1"/>
+                        <wps:spPr>
+                          <a:xfrm>
+                            <a:off x="985962" y="0"/>
+                            <a:ext cx="190279" cy="279070"/>
+                          </a:xfrm>
+                          <a:prstGeom prst="rect">
+                            <a:avLst/>
+                          </a:prstGeom>
+                          <a:noFill/>
+                          <a:ln w="6350">
+                            <a:noFill/>
+                          </a:ln>
+                          <a:effectLst/>
+                        </wps:spPr>
+                        <wps:style>
+                          <a:lnRef idx="0">
+                            <a:schemeClr val="accent1"/>
+                          </a:lnRef>
+                          <a:fillRef idx="0">
+                            <a:schemeClr val="accent1"/>
+                          </a:fillRef>
+                          <a:effectRef idx="0">
+                            <a:schemeClr val="accent1"/>
+                          </a:effectRef>
+                          <a:fontRef idx="minor">
+                            <a:schemeClr val="dk1"/>
+                          </a:fontRef>
+                        </wps:style>
+                        <wps:txbx>
+                          <w:txbxContent>
+                            <w:p>
+                              <w:pPr>
+                                <w:rPr>
+                                  <w:color w:val="ED7D31" w:themeColor="accent2"/>
+                                </w:rPr>
+                              </w:pPr>
+                              <w:r>
+                                <w:rPr>
+                                  <w:color w:val="ED7D31" w:themeColor="accent2"/>
+                                </w:rPr>
+                                <w:t>4</w:t>
+                              </w:r>
+                            </w:p>
+                            <w:p>
+                              <w:pPr>
+                                <w:rPr>
+                                  <w:color w:val="FFFF00"/>
+                                </w:rPr>
+                              </w:pPr>
+                            </w:p>
+                          </w:txbxContent>
+                        </wps:txbx>
+                        <wps:bodyPr rot="0" spcFirstLastPara="0" vertOverflow="overflow" horzOverflow="overflow" vert="horz" wrap="square" lIns="91440" tIns="45720" rIns="91440" bIns="45720" numCol="1" spcCol="0" rtlCol="0" fromWordArt="0" anchor="t" anchorCtr="0" forceAA="0" compatLnSpc="1">
+                          <a:prstTxWarp prst="textNoShape">
+                            <a:avLst/>
+                          </a:prstTxWarp>
+                          <a:noAutofit/>
+                        </wps:bodyPr>
+                      </wps:wsp>
+                    </wpg:wgp>
+                  </a:graphicData>
+                </a:graphic>
+              </wp:anchor>
+            </w:drawing>
+          </mc:Choice>
+          <mc:Fallback>
+            <w:pict>
+              <v:group w14:anchorId="402113D6" id="Grupo 58" o:spid="_x0000_s1032" style="position:absolute;margin-left:142.2pt;margin-top:132.65pt;width:92.6pt;height:21.95pt;z-index:251689984" coordsize="11762,2790" o:gfxdata="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">
+                <v:rect id="Rectángulo 40" o:spid="_x0000_s1033" style="position:absolute;top:874;width:9912;height:1247;visibility:visible;mso-wrap-style:square;v-text-anchor:middle" o:gfxdata="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" filled="f" strokecolor="#ed7d31 [3205]" strokeweight="1pt"/>
+                <v:shape id="Cuadro de texto 41" o:spid="_x0000_s1034" type="#_x0000_t202" style="position:absolute;left:9859;width:1903;height:2790;visibility:visible;mso-wrap-style:square;v-text-anchor:top" o:gfxdata="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" filled="f" stroked="f" strokeweight=".5pt">
+                  <v:textbox>
+                    <w:txbxContent>
+                      <w:p>
+                        <w:pPr>
+                          <w:rPr>
+                            <w:color w:val="ED7D31" w:themeColor="accent2"/>
+                          </w:rPr>
+                        </w:pPr>
+                        <w:r>
+                          <w:rPr>
+                            <w:color w:val="ED7D31" w:themeColor="accent2"/>
+                          </w:rPr>
+                          <w:t>4</w:t>
+                        </w:r>
+                      </w:p>
+                      <w:p>
+                        <w:pPr>
+                          <w:rPr>
+                            <w:color w:val="FFFF00"/>
+                          </w:rPr>
+                        </w:pPr>
+                      </w:p>
+                    </w:txbxContent>
+                  </v:textbox>
+                </v:shape>
+              </v:group>
+            </w:pict>
+          </mc:Fallback>
+        </mc:AlternateContent>
+      </w:r>
+      <w:r>
+        <w:rPr>
+          <w:noProof/>
+          <w:lang w:eastAsia="es-CO"/>
+        </w:rPr>
+        <mc:AlternateContent>
+          <mc:Choice Requires="wpg">
+            <w:drawing>
+              <wp:anchor distT="0" distB="0" distL="114300" distR="114300" simplePos="0" relativeHeight="251672576" behindDoc="0" locked="0" layoutInCell="1" allowOverlap="1" wp14:anchorId="283AA8AB" wp14:editId="7817BC86">
+                <wp:simplePos x="0" y="0"/>
+                <wp:positionH relativeFrom="column">
+                  <wp:posOffset>1814140</wp:posOffset>
+                </wp:positionH>
+                <wp:positionV relativeFrom="paragraph">
+                  <wp:posOffset>1310668</wp:posOffset>
+                </wp:positionV>
+                <wp:extent cx="1716929" cy="279070"/>
+                <wp:effectExtent l="0" t="0" r="0" b="6985"/>
+                <wp:wrapNone/>
+                <wp:docPr id="57" name="Grupo 57"/>
+                <wp:cNvGraphicFramePr/>
+                <a:graphic xmlns:a="http://schemas.openxmlformats.org/drawingml/2006/main">
+                  <a:graphicData uri="http://schemas.microsoft.com/office/word/2010/wordprocessingGroup">
+                    <wpg:wgp>
+                      <wpg:cNvGrpSpPr/>
+                      <wpg:grpSpPr>
+                        <a:xfrm>
+                          <a:off x="0" y="0"/>
+                          <a:ext cx="1716929" cy="279070"/>
+                          <a:chOff x="0" y="0"/>
+                          <a:chExt cx="1716929" cy="279070"/>
+                        </a:xfrm>
+                      </wpg:grpSpPr>
+                      <wps:wsp>
+                        <wps:cNvPr id="32" name="Rectángulo 32"/>
+                        <wps:cNvSpPr/>
+                        <wps:spPr>
+                          <a:xfrm>
+                            <a:off x="0" y="47707"/>
+                            <a:ext cx="1525905" cy="142240"/>
+                          </a:xfrm>
+                          <a:prstGeom prst="rect">
+                            <a:avLst/>
+                          </a:prstGeom>
+                          <a:noFill/>
+                          <a:ln>
+                            <a:solidFill>
+                              <a:srgbClr val="FFFF00"/>
+                            </a:solidFill>
+                          </a:ln>
+                        </wps:spPr>
+                        <wps:style>
+                          <a:lnRef idx="2">
+                            <a:schemeClr val="accent1">
+                              <a:shade val="50000"/>
+                            </a:schemeClr>
+                          </a:lnRef>
+                          <a:fillRef idx="1">
+                            <a:schemeClr val="accent1"/>
+                          </a:fillRef>
+                          <a:effectRef idx="0">
+                            <a:schemeClr val="accent1"/>
+                          </a:effectRef>
+                          <a:fontRef idx="minor">
+                            <a:schemeClr val="lt1"/>
+                          </a:fontRef>
+                        </wps:style>
+                        <wps:bodyPr rot="0" spcFirstLastPara="0" vertOverflow="overflow" horzOverflow="overflow" vert="horz" wrap="square" lIns="91440" tIns="45720" rIns="91440" bIns="45720" numCol="1" spcCol="0" rtlCol="0" fromWordArt="0" anchor="ctr" anchorCtr="0" forceAA="0" compatLnSpc="1">
+                          <a:prstTxWarp prst="textNoShape">
+                            <a:avLst/>
+                          </a:prstTxWarp>
+                          <a:noAutofit/>
+                        </wps:bodyPr>
+                      </wps:wsp>
+                      <wps:wsp>
+                        <wps:cNvPr id="34" name="Cuadro de texto 34"/>
+                        <wps:cNvSpPr txBox="1"/>
+                        <wps:spPr>
+                          <a:xfrm>
+                            <a:off x="1526650" y="0"/>
+                            <a:ext cx="190279" cy="279070"/>
+                          </a:xfrm>
+                          <a:prstGeom prst="rect">
+                            <a:avLst/>
+                          </a:prstGeom>
+                          <a:noFill/>
+                          <a:ln w="6350">
+                            <a:noFill/>
+                          </a:ln>
+                          <a:effectLst/>
+                        </wps:spPr>
+                        <wps:style>
+                          <a:lnRef idx="0">
+                            <a:schemeClr val="accent1"/>
+                          </a:lnRef>
+                          <a:fillRef idx="0">
+                            <a:schemeClr val="accent1"/>
+                          </a:fillRef>
+                          <a:effectRef idx="0">
+                            <a:schemeClr val="accent1"/>
+                          </a:effectRef>
+                          <a:fontRef idx="minor">
+                            <a:schemeClr val="dk1"/>
+                          </a:fontRef>
+                        </wps:style>
+                        <wps:txbx>
+                          <w:txbxContent>
+                            <w:p>
+                              <w:pPr>
+                                <w:rPr>
+                                  <w:color w:val="FFFF00"/>
+                                </w:rPr>
+                              </w:pPr>
+                              <w:r>
+                                <w:rPr>
+                                  <w:color w:val="FFFF00"/>
+                                </w:rPr>
+                                <w:t>2</w:t>
+                              </w:r>
+                            </w:p>
+                            <w:p>
+                              <w:pPr>
+                                <w:rPr>
+                                  <w:color w:val="FFFF00"/>
+                                </w:rPr>
+                              </w:pPr>
+                            </w:p>
+                          </w:txbxContent>
+                        </wps:txbx>
+                        <wps:bodyPr rot="0" spcFirstLastPara="0" vertOverflow="overflow" horzOverflow="overflow" vert="horz" wrap="square" lIns="91440" tIns="45720" rIns="91440" bIns="45720" numCol="1" spcCol="0" rtlCol="0" fromWordArt="0" anchor="t" anchorCtr="0" forceAA="0" compatLnSpc="1">
+                          <a:prstTxWarp prst="textNoShape">
+                            <a:avLst/>
+                          </a:prstTxWarp>
+                          <a:noAutofit/>
+                        </wps:bodyPr>
+                      </wps:wsp>
+                    </wpg:wgp>
+                  </a:graphicData>
+                </a:graphic>
+              </wp:anchor>
+            </w:drawing>
+          </mc:Choice>
+          <mc:Fallback>
+            <w:pict>
+              <v:group w14:anchorId="283AA8AB" id="Grupo 57" o:spid="_x0000_s1035" style="position:absolute;margin-left:142.85pt;margin-top:103.2pt;width:135.2pt;height:21.95pt;z-index:251672576" coordsize="17169,2790" o:gfxdata="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">
+                <v:rect id="Rectángulo 32" o:spid="_x0000_s1036" style="position:absolute;top:477;width:15259;height:1422;visibility:visible;mso-wrap-style:square;v-text-anchor:middle" o:gfxdata="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" filled="f" strokecolor="yellow" strokeweight="1pt"/>
+                <v:shape id="Cuadro de texto 34" o:spid="_x0000_s1037" type="#_x0000_t202" style="position:absolute;left:15266;width:1903;height:2790;visibility:visible;mso-wrap-style:square;v-text-anchor:top" o:gfxdata="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" filled="f" stroked="f" strokeweight=".5pt">
+                  <v:textbox>
+                    <w:txbxContent>
+                      <w:p>
+                        <w:pPr>
+                          <w:rPr>
+                            <w:color w:val="FFFF00"/>
+                          </w:rPr>
+                        </w:pPr>
+                        <w:r>
+                          <w:rPr>
+                            <w:color w:val="FFFF00"/>
+                          </w:rPr>
+                          <w:t>2</w:t>
+                        </w:r>
+                      </w:p>
+                      <w:p>
+                        <w:pPr>
+                          <w:rPr>
+                            <w:color w:val="FFFF00"/>
+                          </w:rPr>
+                        </w:pPr>
+                      </w:p>
+                    </w:txbxContent>
+                  </v:textbox>
+                </v:shape>
+              </v:group>
+            </w:pict>
+          </mc:Fallback>
+        </mc:AlternateContent>
+      </w:r>
+      <w:r>
+        <w:rPr>
+          <w:noProof/>
+          <w:lang w:eastAsia="es-CO"/>
+        </w:rPr>
+        <mc:AlternateContent>
+          <mc:Choice Requires="wpg">
+            <w:drawing>
+              <wp:anchor distT="0" distB="0" distL="114300" distR="114300" simplePos="0" relativeHeight="251665408" behindDoc="0" locked="0" layoutInCell="1" allowOverlap="1" wp14:anchorId="5FAF236C" wp14:editId="41A850C6">
+                <wp:simplePos x="0" y="0"/>
+                <wp:positionH relativeFrom="column">
+                  <wp:posOffset>1806188</wp:posOffset>
+                </wp:positionH>
+                <wp:positionV relativeFrom="paragraph">
+                  <wp:posOffset>1111885</wp:posOffset>
+                </wp:positionV>
+                <wp:extent cx="1159925" cy="216535"/>
+                <wp:effectExtent l="0" t="0" r="0" b="0"/>
+                <wp:wrapNone/>
+                <wp:docPr id="56" name="Grupo 56"/>
+                <wp:cNvGraphicFramePr/>
+                <a:graphic xmlns:a="http://schemas.openxmlformats.org/drawingml/2006/main">
+                  <a:graphicData uri="http://schemas.microsoft.com/office/word/2010/wordprocessingGroup">
+                    <wpg:wgp>
+                      <wpg:cNvGrpSpPr/>
+                      <wpg:grpSpPr>
+                        <a:xfrm>
+                          <a:off x="0" y="0"/>
+                          <a:ext cx="1159925" cy="216535"/>
+                          <a:chOff x="0" y="0"/>
+                          <a:chExt cx="1159925" cy="216535"/>
+                        </a:xfrm>
+                      </wpg:grpSpPr>
+                      <wps:wsp>
+                        <wps:cNvPr id="30" name="Rectángulo 30"/>
+                        <wps:cNvSpPr/>
+                        <wps:spPr>
+                          <a:xfrm>
+                            <a:off x="0" y="87464"/>
+                            <a:ext cx="991235" cy="110490"/>
+                          </a:xfrm>
+                          <a:prstGeom prst="rect">
+                            <a:avLst/>
+                          </a:prstGeom>
+                          <a:noFill/>
+                          <a:ln>
+                            <a:solidFill>
+                              <a:srgbClr val="FF0000"/>
+                            </a:solidFill>
+                          </a:ln>
+                        </wps:spPr>
+                        <wps:style>
+                          <a:lnRef idx="2">
+                            <a:schemeClr val="accent1">
+                              <a:shade val="50000"/>
+                            </a:schemeClr>
+                          </a:lnRef>
+                          <a:fillRef idx="1">
+                            <a:schemeClr val="accent1"/>
+                          </a:fillRef>
+                          <a:effectRef idx="0">
+                            <a:schemeClr val="accent1"/>
+                          </a:effectRef>
+                          <a:fontRef idx="minor">
+                            <a:schemeClr val="lt1"/>
+                          </a:fontRef>
+                        </wps:style>
+                        <wps:bodyPr rot="0" spcFirstLastPara="0" vertOverflow="overflow" horzOverflow="overflow" vert="horz" wrap="square" lIns="91440" tIns="45720" rIns="91440" bIns="45720" numCol="1" spcCol="0" rtlCol="0" fromWordArt="0" anchor="ctr" anchorCtr="0" forceAA="0" compatLnSpc="1">
+                          <a:prstTxWarp prst="textNoShape">
+                            <a:avLst/>
+                          </a:prstTxWarp>
+                          <a:noAutofit/>
+                        </wps:bodyPr>
+                      </wps:wsp>
+                      <wps:wsp>
+                        <wps:cNvPr id="31" name="Cuadro de texto 31"/>
+                        <wps:cNvSpPr txBox="1"/>
+                        <wps:spPr>
+                          <a:xfrm>
+                            <a:off x="970060" y="0"/>
+                            <a:ext cx="189865" cy="216535"/>
+                          </a:xfrm>
+                          <a:prstGeom prst="rect">
+                            <a:avLst/>
+                          </a:prstGeom>
+                          <a:noFill/>
+                          <a:ln w="6350">
+                            <a:noFill/>
+                          </a:ln>
+                          <a:effectLst/>
+                        </wps:spPr>
+                        <wps:style>
+                          <a:lnRef idx="0">
+                            <a:schemeClr val="accent1"/>
+                          </a:lnRef>
+                          <a:fillRef idx="0">
+                            <a:schemeClr val="accent1"/>
+                          </a:fillRef>
+                          <a:effectRef idx="0">
+                            <a:schemeClr val="accent1"/>
+                          </a:effectRef>
+                          <a:fontRef idx="minor">
+                            <a:schemeClr val="dk1"/>
+                          </a:fontRef>
+                        </wps:style>
+                        <wps:txbx>
+                          <w:txbxContent>
+                            <w:p>
+                              <w:pPr>
+                                <w:rPr>
+                                  <w:color w:val="FF0000"/>
+                                </w:rPr>
+                              </w:pPr>
+                              <w:r>
+                                <w:rPr>
+                                  <w:color w:val="FF0000"/>
+                                </w:rPr>
+                                <w:t>1</w:t>
+                              </w:r>
+                            </w:p>
+                          </w:txbxContent>
+                        </wps:txbx>
+                        <wps:bodyPr rot="0" spcFirstLastPara="0" vertOverflow="overflow" horzOverflow="overflow" vert="horz" wrap="square" lIns="91440" tIns="45720" rIns="91440" bIns="45720" numCol="1" spcCol="0" rtlCol="0" fromWordArt="0" anchor="t" anchorCtr="0" forceAA="0" compatLnSpc="1">
+                          <a:prstTxWarp prst="textNoShape">
+                            <a:avLst/>
+                          </a:prstTxWarp>
+                          <a:noAutofit/>
+                        </wps:bodyPr>
+                      </wps:wsp>
+                    </wpg:wgp>
+                  </a:graphicData>
+                </a:graphic>
+              </wp:anchor>
+            </w:drawing>
+          </mc:Choice>
+          <mc:Fallback>
+            <w:pict>
+              <v:group w14:anchorId="5FAF236C" id="Grupo 56" o:spid="_x0000_s1038" style="position:absolute;margin-left:142.2pt;margin-top:87.55pt;width:91.35pt;height:17.05pt;z-index:251665408" coordsize="11599,2165" o:gfxdata="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">
+                <v:rect id="Rectángulo 30" o:spid="_x0000_s1039" style="position:absolute;top:874;width:9912;height:1105;visibility:visible;mso-wrap-style:square;v-text-anchor:middle" o:gfxdata="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" filled="f" strokecolor="red" strokeweight="1pt"/>
+                <v:shape id="Cuadro de texto 31" o:spid="_x0000_s1040" type="#_x0000_t202" style="position:absolute;left:9700;width:1899;height:2165;visibility:visible;mso-wrap-style:square;v-text-anchor:top" o:gfxdata="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" filled="f" stroked="f" strokeweight=".5pt">
+                  <v:textbox>
+                    <w:txbxContent>
+                      <w:p>
+                        <w:pPr>
+                          <w:rPr>
+                            <w:color w:val="FF0000"/>
+                          </w:rPr>
+                        </w:pPr>
+                        <w:r>
+                          <w:rPr>
+                            <w:color w:val="FF0000"/>
+                          </w:rPr>
+                          <w:t>1</w:t>
+                        </w:r>
+                      </w:p>
+                    </w:txbxContent>
+                  </v:textbox>
+                </v:shape>
+              </v:group>
+            </w:pict>
+          </mc:Fallback>
+        </mc:AlternateContent>
+      </w:r>
+      <w:r>
+        <w:rPr>
+          <w:noProof/>
+          <w:lang w:eastAsia="es-CO"/>
+        </w:rPr>
+        <mc:AlternateContent>
+          <mc:Choice Requires="wpg">
+            <w:drawing>
+              <wp:anchor distT="0" distB="0" distL="114300" distR="114300" simplePos="0" relativeHeight="251680768" behindDoc="0" locked="0" layoutInCell="1" allowOverlap="1" wp14:anchorId="6159D068" wp14:editId="712F8B93">
+                <wp:simplePos x="0" y="0"/>
+                <wp:positionH relativeFrom="column">
+                  <wp:posOffset>1806188</wp:posOffset>
+                </wp:positionH>
+                <wp:positionV relativeFrom="paragraph">
+                  <wp:posOffset>809735</wp:posOffset>
+                </wp:positionV>
+                <wp:extent cx="2973236" cy="332613"/>
+                <wp:effectExtent l="0" t="0" r="0" b="10795"/>
+                <wp:wrapNone/>
+                <wp:docPr id="55" name="Grupo 55"/>
+                <wp:cNvGraphicFramePr/>
+                <a:graphic xmlns:a="http://schemas.openxmlformats.org/drawingml/2006/main">
+                  <a:graphicData uri="http://schemas.microsoft.com/office/word/2010/wordprocessingGroup">
+                    <wpg:wgp>
+                      <wpg:cNvGrpSpPr/>
+                      <wpg:grpSpPr>
+                        <a:xfrm>
+                          <a:off x="0" y="0"/>
+                          <a:ext cx="2973236" cy="332613"/>
+                          <a:chOff x="0" y="0"/>
+                          <a:chExt cx="2973236" cy="332613"/>
+                        </a:xfrm>
+                      </wpg:grpSpPr>
+                      <wps:wsp>
+                        <wps:cNvPr id="36" name="Rectángulo 36"/>
+                        <wps:cNvSpPr/>
+                        <wps:spPr>
+                          <a:xfrm>
+                            <a:off x="0" y="71562"/>
+                            <a:ext cx="2790701" cy="261051"/>
+                          </a:xfrm>
+                          <a:prstGeom prst="rect">
+                            <a:avLst/>
+                          </a:prstGeom>
+                          <a:noFill/>
+                          <a:ln>
+                            <a:solidFill>
+                              <a:srgbClr val="00B050"/>
+                            </a:solidFill>
+                          </a:ln>
+                        </wps:spPr>
+                        <wps:style>
+                          <a:lnRef idx="2">
+                            <a:schemeClr val="accent1">
+                              <a:shade val="50000"/>
+                            </a:schemeClr>
+                          </a:lnRef>
+                          <a:fillRef idx="1">
+                            <a:schemeClr val="accent1"/>
+                          </a:fillRef>
+                          <a:effectRef idx="0">
+                            <a:schemeClr val="accent1"/>
+                          </a:effectRef>
+                          <a:fontRef idx="minor">
+                            <a:schemeClr val="lt1"/>
+                          </a:fontRef>
+                        </wps:style>
+                        <wps:bodyPr rot="0" spcFirstLastPara="0" vertOverflow="overflow" horzOverflow="overflow" vert="horz" wrap="square" lIns="91440" tIns="45720" rIns="91440" bIns="45720" numCol="1" spcCol="0" rtlCol="0" fromWordArt="0" anchor="ctr" anchorCtr="0" forceAA="0" compatLnSpc="1">
+                          <a:prstTxWarp prst="textNoShape">
+                            <a:avLst/>
+                          </a:prstTxWarp>
+                          <a:noAutofit/>
+                        </wps:bodyPr>
+                      </wps:wsp>
+                      <wps:wsp>
+                        <wps:cNvPr id="37" name="Cuadro de texto 37"/>
+                        <wps:cNvSpPr txBox="1"/>
+                        <wps:spPr>
+                          <a:xfrm>
+                            <a:off x="2782957" y="0"/>
+                            <a:ext cx="190279" cy="279070"/>
+                          </a:xfrm>
+                          <a:prstGeom prst="rect">
+                            <a:avLst/>
+                          </a:prstGeom>
+                          <a:noFill/>
+                          <a:ln w="6350">
+                            <a:noFill/>
+                          </a:ln>
+                          <a:effectLst/>
+                        </wps:spPr>
+                        <wps:style>
+                          <a:lnRef idx="0">
+                            <a:schemeClr val="accent1"/>
+                          </a:lnRef>
+                          <a:fillRef idx="0">
+                            <a:schemeClr val="accent1"/>
+                          </a:fillRef>
+                          <a:effectRef idx="0">
+                            <a:schemeClr val="accent1"/>
+                          </a:effectRef>
+                          <a:fontRef idx="minor">
+                            <a:schemeClr val="dk1"/>
+                          </a:fontRef>
+                        </wps:style>
+                        <wps:txbx>
+                          <w:txbxContent>
+                            <w:p>
+                              <w:pPr>
+                                <w:rPr>
+                                  <w:color w:val="92D050"/>
+                                </w:rPr>
+                              </w:pPr>
+                              <w:r>
+                                <w:rPr>
+                                  <w:color w:val="92D050"/>
+                                </w:rPr>
+                                <w:t>3</w:t>
+                              </w:r>
+                            </w:p>
+                            <w:p>
+                              <w:pPr>
+                                <w:rPr>
+                                  <w:color w:val="FFFF00"/>
+                                </w:rPr>
+                              </w:pPr>
+                            </w:p>
+                          </w:txbxContent>
+                        </wps:txbx>
+                        <wps:bodyPr rot="0" spcFirstLastPara="0" vertOverflow="overflow" horzOverflow="overflow" vert="horz" wrap="square" lIns="91440" tIns="45720" rIns="91440" bIns="45720" numCol="1" spcCol="0" rtlCol="0" fromWordArt="0" anchor="t" anchorCtr="0" forceAA="0" compatLnSpc="1">
+                          <a:prstTxWarp prst="textNoShape">
+                            <a:avLst/>
+                          </a:prstTxWarp>
+                          <a:noAutofit/>
+                        </wps:bodyPr>
+                      </wps:wsp>
+                    </wpg:wgp>
+                  </a:graphicData>
+                </a:graphic>
+              </wp:anchor>
+            </w:drawing>
+          </mc:Choice>
+          <mc:Fallback>
+            <w:pict>
+              <v:group w14:anchorId="6159D068" id="Grupo 55" o:spid="_x0000_s1041" style="position:absolute;margin-left:142.2pt;margin-top:63.75pt;width:234.1pt;height:26.2pt;z-index:251680768" coordsize="29732,3326" o:gfxdata="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">
+                <v:rect id="Rectángulo 36" o:spid="_x0000_s1042" style="position:absolute;top:715;width:27907;height:2611;visibility:visible;mso-wrap-style:square;v-text-anchor:middle" o:gfxdata="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" filled="f" strokecolor="#00b050" strokeweight="1pt"/>
+                <v:shape id="Cuadro de texto 37" o:spid="_x0000_s1043" type="#_x0000_t202" style="position:absolute;left:27829;width:1903;height:2790;visibility:visible;mso-wrap-style:square;v-text-anchor:top" o:gfxdata="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" filled="f" stroked="f" strokeweight=".5pt">
+                  <v:textbox>
+                    <w:txbxContent>
+                      <w:p>
+                        <w:pPr>
+                          <w:rPr>
+                            <w:color w:val="92D050"/>
+                          </w:rPr>
+                        </w:pPr>
+                        <w:r>
+                          <w:rPr>
+                            <w:color w:val="92D050"/>
+                          </w:rPr>
+                          <w:t>3</w:t>
+                        </w:r>
+                      </w:p>
+                      <w:p>
+                        <w:pPr>
+                          <w:rPr>
+                            <w:color w:val="FFFF00"/>
+                          </w:rPr>
+                        </w:pPr>
+                      </w:p>
+                    </w:txbxContent>
+                  </v:textbox>
+                </v:shape>
+              </v:group>
+            </w:pict>
+          </mc:Fallback>
+        </mc:AlternateContent>
+      </w:r>
+      <w:r>
+        <w:rPr>
+          <w:noProof/>
+          <w:lang w:eastAsia="es-CO"/>
+        </w:rPr>
+        <mc:AlternateContent>
+          <mc:Choice Requires="wpg">
+            <w:drawing>
+              <wp:anchor distT="0" distB="0" distL="114300" distR="114300" simplePos="0" relativeHeight="251662336" behindDoc="0" locked="0" layoutInCell="1" allowOverlap="1" wp14:anchorId="35015AD3" wp14:editId="57565491">
+                <wp:simplePos x="0" y="0"/>
+                <wp:positionH relativeFrom="column">
+                  <wp:posOffset>1814140</wp:posOffset>
+                </wp:positionH>
+                <wp:positionV relativeFrom="paragraph">
+                  <wp:posOffset>340608</wp:posOffset>
+                </wp:positionV>
+                <wp:extent cx="1613148" cy="216535"/>
+                <wp:effectExtent l="0" t="0" r="0" b="0"/>
+                <wp:wrapNone/>
+                <wp:docPr id="54" name="Grupo 54"/>
+                <wp:cNvGraphicFramePr/>
+                <a:graphic xmlns:a="http://schemas.openxmlformats.org/drawingml/2006/main">
+                  <a:graphicData uri="http://schemas.microsoft.com/office/word/2010/wordprocessingGroup">
+                    <wpg:wgp>
+                      <wpg:cNvGrpSpPr/>
+                      <wpg:grpSpPr>
+                        <a:xfrm>
+                          <a:off x="0" y="0"/>
+                          <a:ext cx="1613148" cy="216535"/>
+                          <a:chOff x="0" y="0"/>
+                          <a:chExt cx="1613148" cy="216535"/>
+                        </a:xfrm>
+                      </wpg:grpSpPr>
+                      <wps:wsp>
+                        <wps:cNvPr id="21" name="Rectángulo 21"/>
+                        <wps:cNvSpPr/>
+                        <wps:spPr>
+                          <a:xfrm>
+                            <a:off x="0" y="87465"/>
+                            <a:ext cx="1442852" cy="110996"/>
+                          </a:xfrm>
+                          <a:prstGeom prst="rect">
+                            <a:avLst/>
+                          </a:prstGeom>
+                          <a:noFill/>
+                          <a:ln>
+                            <a:solidFill>
+                              <a:srgbClr val="FF0000"/>
+                            </a:solidFill>
+                          </a:ln>
+                        </wps:spPr>
+                        <wps:style>
+                          <a:lnRef idx="2">
+                            <a:schemeClr val="accent1">
+                              <a:shade val="50000"/>
+                            </a:schemeClr>
+                          </a:lnRef>
+                          <a:fillRef idx="1">
+                            <a:schemeClr val="accent1"/>
+                          </a:fillRef>
+                          <a:effectRef idx="0">
+                            <a:schemeClr val="accent1"/>
+                          </a:effectRef>
+                          <a:fontRef idx="minor">
+                            <a:schemeClr val="lt1"/>
+                          </a:fontRef>
+                        </wps:style>
+                        <wps:bodyPr rot="0" spcFirstLastPara="0" vertOverflow="overflow" horzOverflow="overflow" vert="horz" wrap="square" lIns="91440" tIns="45720" rIns="91440" bIns="45720" numCol="1" spcCol="0" rtlCol="0" fromWordArt="0" anchor="ctr" anchorCtr="0" forceAA="0" compatLnSpc="1">
+                          <a:prstTxWarp prst="textNoShape">
+                            <a:avLst/>
+                          </a:prstTxWarp>
+                          <a:noAutofit/>
+                        </wps:bodyPr>
+                      </wps:wsp>
+                      <wps:wsp>
+                        <wps:cNvPr id="25" name="Cuadro de texto 25"/>
+                        <wps:cNvSpPr txBox="1"/>
+                        <wps:spPr>
+                          <a:xfrm>
+                            <a:off x="1423283" y="0"/>
+                            <a:ext cx="189865" cy="216535"/>
+                          </a:xfrm>
+                          <a:prstGeom prst="rect">
+                            <a:avLst/>
+                          </a:prstGeom>
+                          <a:noFill/>
+                          <a:ln w="6350">
+                            <a:noFill/>
+                          </a:ln>
+                          <a:effectLst/>
+                        </wps:spPr>
+                        <wps:style>
+                          <a:lnRef idx="0">
+                            <a:schemeClr val="accent1"/>
+                          </a:lnRef>
+                          <a:fillRef idx="0">
+                            <a:schemeClr val="accent1"/>
+                          </a:fillRef>
+                          <a:effectRef idx="0">
+                            <a:schemeClr val="accent1"/>
+                          </a:effectRef>
+                          <a:fontRef idx="minor">
+                            <a:schemeClr val="dk1"/>
+                          </a:fontRef>
+                        </wps:style>
+                        <wps:txbx>
+                          <w:txbxContent>
+                            <w:p>
+                              <w:pPr>
+                                <w:rPr>
+                                  <w:color w:val="FF0000"/>
+                                </w:rPr>
+                              </w:pPr>
+                              <w:r>
+                                <w:rPr>
+                                  <w:color w:val="FF0000"/>
+                                </w:rPr>
+                                <w:t>1</w:t>
+                              </w:r>
+                            </w:p>
+                          </w:txbxContent>
+                        </wps:txbx>
+                        <wps:bodyPr rot="0" spcFirstLastPara="0" vertOverflow="overflow" horzOverflow="overflow" vert="horz" wrap="square" lIns="91440" tIns="45720" rIns="91440" bIns="45720" numCol="1" spcCol="0" rtlCol="0" fromWordArt="0" anchor="t" anchorCtr="0" forceAA="0" compatLnSpc="1">
+                          <a:prstTxWarp prst="textNoShape">
+                            <a:avLst/>
+                          </a:prstTxWarp>
+                          <a:noAutofit/>
+                        </wps:bodyPr>
+                      </wps:wsp>
+                    </wpg:wgp>
+                  </a:graphicData>
+                </a:graphic>
+              </wp:anchor>
+            </w:drawing>
+          </mc:Choice>
+          <mc:Fallback>
+            <w:pict>
+              <v:group w14:anchorId="35015AD3" id="Grupo 54" o:spid="_x0000_s1044" style="position:absolute;margin-left:142.85pt;margin-top:26.8pt;width:127pt;height:17.05pt;z-index:251662336" coordsize="16131,2165" o:gfxdata="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">
+                <v:rect id="Rectángulo 21" o:spid="_x0000_s1045" style="position:absolute;top:874;width:14428;height:1110;visibility:visible;mso-wrap-style:square;v-text-anchor:middle" o:gfxdata="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" filled="f" strokecolor="red" strokeweight="1pt"/>
+                <v:shape id="Cuadro de texto 25" o:spid="_x0000_s1046" type="#_x0000_t202" style="position:absolute;left:14232;width:1899;height:2165;visibility:visible;mso-wrap-style:square;v-text-anchor:top" o:gfxdata="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" filled="f" stroked="f" strokeweight=".5pt">
+                  <v:textbox>
+                    <w:txbxContent>
+                      <w:p>
+                        <w:pPr>
+                          <w:rPr>
+                            <w:color w:val="FF0000"/>
+                          </w:rPr>
+                        </w:pPr>
+                        <w:r>
+                          <w:rPr>
+                            <w:color w:val="FF0000"/>
+                          </w:rPr>
+                          <w:t>1</w:t>
+                        </w:r>
+                      </w:p>
+                    </w:txbxContent>
+                  </v:textbox>
+                </v:shape>
+              </v:group>
+            </w:pict>
+          </mc:Fallback>
+        </mc:AlternateContent>
+      </w:r>
+      <w:r>
+        <w:rPr>
+          <w:noProof/>
+          <w:lang w:eastAsia="es-CO"/>
+        </w:rPr>
+        <w:drawing>
+          <wp:inline distT="0" distB="0" distL="0" distR="0" wp14:anchorId="6440BF6A" wp14:editId="25F7349D">
+            <wp:extent cx="5177641" cy="3840240"/>
+            <wp:effectExtent l="0" t="0" r="4445" b="8255"/>
+            <wp:docPr id="29" name="Imagen 29"/>
+            <wp:cNvGraphicFramePr>
+              <a:graphicFrameLocks xmlns:a="http://schemas.openxmlformats.org/drawingml/2006/main" noChangeAspect="1"/>
+            </wp:cNvGraphicFramePr>
+            <a:graphic xmlns:a="http://schemas.openxmlformats.org/drawingml/2006/main">
+              <a:graphicData uri="http://schemas.openxmlformats.org/drawingml/2006/picture">
+                <pic:pic xmlns:pic="http://schemas.openxmlformats.org/drawingml/2006/picture">
+                  <pic:nvPicPr>
+                    <pic:cNvPr id="0" name="Picture 5"/>
+                    <pic:cNvPicPr>
+                      <a:picLocks noChangeAspect="1" noChangeArrowheads="1"/>
+                    </pic:cNvPicPr>
+                  </pic:nvPicPr>
+                  <pic:blipFill>
+                    <a:blip r:embed="rId21">
+                      <a:extLst>
+                        <a:ext uri="{28A0092B-C50C-407E-A947-70E740481C1C}">
+                          <a14:useLocalDpi xmlns:a14="http://schemas.microsoft.com/office/drawing/2010/main" val="0"/>
+                        </a:ext>
+                      </a:extLst>
+                    </a:blip>
+                    <a:srcRect/>
+                    <a:stretch>
+                      <a:fillRect/>
+                    </a:stretch>
+                  </pic:blipFill>
+                  <pic:spPr bwMode="auto">
+                    <a:xfrm>
+                      <a:off x="0" y="0"/>
+                      <a:ext cx="5183182" cy="3844349"/>
+                    </a:xfrm>
+                    <a:prstGeom prst="rect">
+                      <a:avLst/>
+                    </a:prstGeom>
+                    <a:noFill/>
+                  </pic:spPr>
+                </pic:pic>
+              </a:graphicData>
+            </a:graphic>
+          </wp:inline>
+        </w:drawing>
+      </w:r>
+    </w:p>
+    <w:p/>
+    <w:p>
+      <w:pPr>
+        <w:pStyle w:val="Prrafodelista"/>
+        <w:numPr>
+          <w:ilvl w:val="0"/>
+          <w:numId w:val="3"/>
+        </w:numPr>
+      </w:pPr>
+      <w:r>
+        <w:t xml:space="preserve">Instalamos </w:t>
+      </w:r>
+      <w:proofErr w:type="spellStart"/>
+      <w:r>
+        <w:t>dotenv</w:t>
+      </w:r>
+      <w:proofErr w:type="spellEnd"/>
+      <w:r>
+        <w:t xml:space="preserve"> para manejar variables de entorno, específicamente para guardar el enlace de conexión del </w:t>
+      </w:r>
+      <w:proofErr w:type="spellStart"/>
+      <w:r>
+        <w:t>cluster</w:t>
+      </w:r>
+      <w:proofErr w:type="spellEnd"/>
+      <w:r>
+        <w:t xml:space="preserve"> de </w:t>
+      </w:r>
+      <w:proofErr w:type="spellStart"/>
+      <w:r>
+        <w:t>mongodb</w:t>
+      </w:r>
+      <w:proofErr w:type="spellEnd"/>
+      <w:r>
+        <w:t xml:space="preserve"> Atlas</w:t>
+      </w:r>
+      <w:r>
+        <w:t xml:space="preserve"> y el puerto</w:t>
+      </w:r>
+      <w:r>
+        <w:t>.</w:t>
+      </w:r>
+    </w:p>
+    <w:p>
+      <w:pPr>
+        <w:pStyle w:val="Prrafodelista"/>
+        <w:numPr>
+          <w:ilvl w:val="0"/>
+          <w:numId w:val="3"/>
+        </w:numPr>
+      </w:pPr>
+      <w:r>
+        <w:t xml:space="preserve">Instalamos </w:t>
+      </w:r>
+      <w:proofErr w:type="spellStart"/>
+      <w:r>
+        <w:t>cors</w:t>
+      </w:r>
+      <w:proofErr w:type="spellEnd"/>
+      <w:r>
+        <w:t xml:space="preserve"> (Cross-</w:t>
+      </w:r>
+      <w:proofErr w:type="spellStart"/>
+      <w:r>
+        <w:t>Origin</w:t>
+      </w:r>
+      <w:proofErr w:type="spellEnd"/>
+      <w:r>
+        <w:t xml:space="preserve"> </w:t>
+      </w:r>
+      <w:proofErr w:type="spellStart"/>
+      <w:r>
+        <w:t>Resource</w:t>
+      </w:r>
+      <w:proofErr w:type="spellEnd"/>
+      <w:r>
+        <w:t xml:space="preserve"> </w:t>
+      </w:r>
+      <w:proofErr w:type="spellStart"/>
+      <w:r>
+        <w:t>Sharing</w:t>
+      </w:r>
+      <w:proofErr w:type="spellEnd"/>
+      <w:r>
+        <w:t>)</w:t>
+      </w:r>
+      <w:r>
+        <w:t xml:space="preserve"> para permite o restring</w:t>
+      </w:r>
+      <w:r>
+        <w:t>e</w:t>
+      </w:r>
+      <w:r>
+        <w:t xml:space="preserve"> las solicitudes a la </w:t>
+      </w:r>
+      <w:proofErr w:type="spellStart"/>
+      <w:r>
+        <w:t>app</w:t>
+      </w:r>
+      <w:proofErr w:type="spellEnd"/>
+      <w:r>
+        <w:t xml:space="preserve"> desde otro dominio</w:t>
+      </w:r>
+    </w:p>
+    <w:p>
+      <w:pPr>
+        <w:pStyle w:val="Prrafodelista"/>
+        <w:numPr>
+          <w:ilvl w:val="0"/>
+          <w:numId w:val="3"/>
+        </w:numPr>
+      </w:pPr>
+      <w:r>
+        <w:t xml:space="preserve">Instalamos </w:t>
+      </w:r>
+      <w:proofErr w:type="spellStart"/>
+      <w:r>
+        <w:t>mongoose</w:t>
+      </w:r>
+      <w:proofErr w:type="spellEnd"/>
+      <w:r>
+        <w:t xml:space="preserve"> para realizar la conexión con la base de datos, para definir el esquema de las colecciones y escribir operaciones CRUD.</w:t>
+      </w:r>
+    </w:p>
+    <w:p>
+      <w:r>
+        <w:rPr>
+          <w:noProof/>
+          <w:lang w:eastAsia="es-CO"/>
+        </w:rPr>
+        <w:lastRenderedPageBreak/>
+        <mc:AlternateContent>
+          <mc:Choice Requires="wpg">
+            <w:drawing>
+              <wp:anchor distT="0" distB="0" distL="114300" distR="114300" simplePos="0" relativeHeight="251695104" behindDoc="0" locked="0" layoutInCell="1" allowOverlap="1" wp14:anchorId="4153A33C" wp14:editId="34E045EF">
+                <wp:simplePos x="0" y="0"/>
+                <wp:positionH relativeFrom="column">
+                  <wp:posOffset>1480185</wp:posOffset>
+                </wp:positionH>
+                <wp:positionV relativeFrom="paragraph">
+                  <wp:posOffset>1072128</wp:posOffset>
+                </wp:positionV>
+                <wp:extent cx="1835822" cy="259213"/>
+                <wp:effectExtent l="0" t="0" r="0" b="26670"/>
+                <wp:wrapNone/>
+                <wp:docPr id="53" name="Grupo 53"/>
+                <wp:cNvGraphicFramePr/>
+                <a:graphic xmlns:a="http://schemas.openxmlformats.org/drawingml/2006/main">
+                  <a:graphicData uri="http://schemas.microsoft.com/office/word/2010/wordprocessingGroup">
+                    <wpg:wgp>
+                      <wpg:cNvGrpSpPr/>
+                      <wpg:grpSpPr>
+                        <a:xfrm>
+                          <a:off x="0" y="0"/>
+                          <a:ext cx="1835822" cy="259213"/>
+                          <a:chOff x="0" y="0"/>
+                          <a:chExt cx="1835822" cy="259213"/>
+                        </a:xfrm>
+                      </wpg:grpSpPr>
+                      <wps:wsp>
+                        <wps:cNvPr id="42" name="Rectángulo 42"/>
+                        <wps:cNvSpPr/>
+                        <wps:spPr>
+                          <a:xfrm>
+                            <a:off x="0" y="39757"/>
+                            <a:ext cx="1594714" cy="219456"/>
+                          </a:xfrm>
+                          <a:prstGeom prst="rect">
+                            <a:avLst/>
+                          </a:prstGeom>
+                          <a:noFill/>
+                          <a:ln>
+                            <a:solidFill>
+                              <a:srgbClr val="00B0F0"/>
+                            </a:solidFill>
+                          </a:ln>
+                        </wps:spPr>
+                        <wps:style>
+                          <a:lnRef idx="2">
+                            <a:schemeClr val="accent1">
+                              <a:shade val="50000"/>
+                            </a:schemeClr>
+                          </a:lnRef>
+                          <a:fillRef idx="1">
+                            <a:schemeClr val="accent1"/>
+                          </a:fillRef>
+                          <a:effectRef idx="0">
+                            <a:schemeClr val="accent1"/>
+                          </a:effectRef>
+                          <a:fontRef idx="minor">
+                            <a:schemeClr val="lt1"/>
+                          </a:fontRef>
+                        </wps:style>
+                        <wps:bodyPr rot="0" spcFirstLastPara="0" vertOverflow="overflow" horzOverflow="overflow" vert="horz" wrap="square" lIns="91440" tIns="45720" rIns="91440" bIns="45720" numCol="1" spcCol="0" rtlCol="0" fromWordArt="0" anchor="ctr" anchorCtr="0" forceAA="0" compatLnSpc="1">
+                          <a:prstTxWarp prst="textNoShape">
+                            <a:avLst/>
+                          </a:prstTxWarp>
+                          <a:noAutofit/>
+                        </wps:bodyPr>
+                      </wps:wsp>
+                      <wps:wsp>
+                        <wps:cNvPr id="44" name="Cuadro de texto 44"/>
+                        <wps:cNvSpPr txBox="1"/>
+                        <wps:spPr>
+                          <a:xfrm>
+                            <a:off x="1622066" y="0"/>
+                            <a:ext cx="213756" cy="219075"/>
+                          </a:xfrm>
+                          <a:prstGeom prst="rect">
+                            <a:avLst/>
+                          </a:prstGeom>
+                          <a:noFill/>
+                          <a:ln w="6350">
+                            <a:noFill/>
+                          </a:ln>
+                          <a:effectLst/>
+                        </wps:spPr>
+                        <wps:style>
+                          <a:lnRef idx="0">
+                            <a:schemeClr val="accent1"/>
+                          </a:lnRef>
+                          <a:fillRef idx="0">
+                            <a:schemeClr val="accent1"/>
+                          </a:fillRef>
+                          <a:effectRef idx="0">
+                            <a:schemeClr val="accent1"/>
+                          </a:effectRef>
+                          <a:fontRef idx="minor">
+                            <a:schemeClr val="dk1"/>
+                          </a:fontRef>
+                        </wps:style>
+                        <wps:txbx>
+                          <w:txbxContent>
+                            <w:p>
+                              <w:pPr>
+                                <w:rPr>
+                                  <w:color w:val="00B0F0"/>
+                                  <w:sz w:val="20"/>
+                                </w:rPr>
+                              </w:pPr>
+                              <w:r>
+                                <w:rPr>
+                                  <w:color w:val="00B0F0"/>
+                                  <w:sz w:val="20"/>
+                                </w:rPr>
+                                <w:t>5</w:t>
+                              </w:r>
+                            </w:p>
+                          </w:txbxContent>
+                        </wps:txbx>
+                        <wps:bodyPr rot="0" spcFirstLastPara="0" vertOverflow="overflow" horzOverflow="overflow" vert="horz" wrap="square" lIns="91440" tIns="45720" rIns="91440" bIns="45720" numCol="1" spcCol="0" rtlCol="0" fromWordArt="0" anchor="t" anchorCtr="0" forceAA="0" compatLnSpc="1">
+                          <a:prstTxWarp prst="textNoShape">
+                            <a:avLst/>
+                          </a:prstTxWarp>
+                          <a:noAutofit/>
+                        </wps:bodyPr>
+                      </wps:wsp>
+                    </wpg:wgp>
+                  </a:graphicData>
+                </a:graphic>
+              </wp:anchor>
+            </w:drawing>
+          </mc:Choice>
+          <mc:Fallback>
+            <w:pict>
+              <v:group w14:anchorId="4153A33C" id="Grupo 53" o:spid="_x0000_s1047" style="position:absolute;margin-left:116.55pt;margin-top:84.4pt;width:144.55pt;height:20.4pt;z-index:251695104" coordsize="18358,2592" o:gfxdata="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">
+                <v:rect id="Rectángulo 42" o:spid="_x0000_s1048" style="position:absolute;top:397;width:15947;height:2195;visibility:visible;mso-wrap-style:square;v-text-anchor:middle" o:gfxdata="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" filled="f" strokecolor="#00b0f0" strokeweight="1pt"/>
+                <v:shape id="Cuadro de texto 44" o:spid="_x0000_s1049" type="#_x0000_t202" style="position:absolute;left:16220;width:2138;height:2190;visibility:visible;mso-wrap-style:square;v-text-anchor:top" o:gfxdata="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" filled="f" stroked="f" strokeweight=".5pt">
+                  <v:textbox>
+                    <w:txbxContent>
+                      <w:p>
+                        <w:pPr>
+                          <w:rPr>
+                            <w:color w:val="00B0F0"/>
+                            <w:sz w:val="20"/>
+                          </w:rPr>
+                        </w:pPr>
+                        <w:r>
+                          <w:rPr>
+                            <w:color w:val="00B0F0"/>
+                            <w:sz w:val="20"/>
+                          </w:rPr>
+                          <w:t>5</w:t>
+                        </w:r>
+                      </w:p>
+                    </w:txbxContent>
+                  </v:textbox>
+                </v:shape>
+              </v:group>
+            </w:pict>
+          </mc:Fallback>
+        </mc:AlternateContent>
+      </w:r>
+      <w:r>
+        <w:rPr>
+          <w:noProof/>
+          <w:lang w:eastAsia="es-CO"/>
+        </w:rPr>
+        <mc:AlternateContent>
+          <mc:Choice Requires="wpg">
+            <w:drawing>
+              <wp:anchor distT="0" distB="0" distL="114300" distR="114300" simplePos="0" relativeHeight="251708416" behindDoc="0" locked="0" layoutInCell="1" allowOverlap="1" wp14:anchorId="103DE71D" wp14:editId="5F95973A">
+                <wp:simplePos x="0" y="0"/>
+                <wp:positionH relativeFrom="column">
+                  <wp:posOffset>1464282</wp:posOffset>
+                </wp:positionH>
+                <wp:positionV relativeFrom="paragraph">
+                  <wp:posOffset>1286814</wp:posOffset>
+                </wp:positionV>
+                <wp:extent cx="1000936" cy="219075"/>
+                <wp:effectExtent l="0" t="0" r="0" b="9525"/>
+                <wp:wrapNone/>
+                <wp:docPr id="52" name="Grupo 52"/>
+                <wp:cNvGraphicFramePr/>
+                <a:graphic xmlns:a="http://schemas.openxmlformats.org/drawingml/2006/main">
+                  <a:graphicData uri="http://schemas.microsoft.com/office/word/2010/wordprocessingGroup">
+                    <wpg:wgp>
+                      <wpg:cNvGrpSpPr/>
+                      <wpg:grpSpPr>
+                        <a:xfrm>
+                          <a:off x="0" y="0"/>
+                          <a:ext cx="1000936" cy="219075"/>
+                          <a:chOff x="0" y="0"/>
+                          <a:chExt cx="1000936" cy="219075"/>
+                        </a:xfrm>
+                      </wpg:grpSpPr>
+                      <wps:wsp>
+                        <wps:cNvPr id="48" name="Rectángulo 48"/>
+                        <wps:cNvSpPr/>
+                        <wps:spPr>
+                          <a:xfrm>
+                            <a:off x="0" y="95415"/>
+                            <a:ext cx="748146" cy="89065"/>
+                          </a:xfrm>
+                          <a:prstGeom prst="rect">
+                            <a:avLst/>
+                          </a:prstGeom>
+                          <a:noFill/>
+                          <a:ln>
+                            <a:solidFill>
+                              <a:srgbClr val="FF0000"/>
+                            </a:solidFill>
+                          </a:ln>
+                        </wps:spPr>
+                        <wps:style>
+                          <a:lnRef idx="2">
+                            <a:schemeClr val="accent1">
+                              <a:shade val="50000"/>
+                            </a:schemeClr>
+                          </a:lnRef>
+                          <a:fillRef idx="1">
+                            <a:schemeClr val="accent1"/>
+                          </a:fillRef>
+                          <a:effectRef idx="0">
+                            <a:schemeClr val="accent1"/>
+                          </a:effectRef>
+                          <a:fontRef idx="minor">
+                            <a:schemeClr val="lt1"/>
+                          </a:fontRef>
+                        </wps:style>
+                        <wps:bodyPr rot="0" spcFirstLastPara="0" vertOverflow="overflow" horzOverflow="overflow" vert="horz" wrap="square" lIns="91440" tIns="45720" rIns="91440" bIns="45720" numCol="1" spcCol="0" rtlCol="0" fromWordArt="0" anchor="ctr" anchorCtr="0" forceAA="0" compatLnSpc="1">
+                          <a:prstTxWarp prst="textNoShape">
+                            <a:avLst/>
+                          </a:prstTxWarp>
+                          <a:noAutofit/>
+                        </wps:bodyPr>
+                      </wps:wsp>
+                      <wps:wsp>
+                        <wps:cNvPr id="49" name="Cuadro de texto 49"/>
+                        <wps:cNvSpPr txBox="1"/>
+                        <wps:spPr>
+                          <a:xfrm>
+                            <a:off x="787180" y="0"/>
+                            <a:ext cx="213756" cy="219075"/>
+                          </a:xfrm>
+                          <a:prstGeom prst="rect">
+                            <a:avLst/>
+                          </a:prstGeom>
+                          <a:noFill/>
+                          <a:ln w="6350">
+                            <a:noFill/>
+                          </a:ln>
+                          <a:effectLst/>
+                        </wps:spPr>
+                        <wps:style>
+                          <a:lnRef idx="0">
+                            <a:schemeClr val="accent1"/>
+                          </a:lnRef>
+                          <a:fillRef idx="0">
+                            <a:schemeClr val="accent1"/>
+                          </a:fillRef>
+                          <a:effectRef idx="0">
+                            <a:schemeClr val="accent1"/>
+                          </a:effectRef>
+                          <a:fontRef idx="minor">
+                            <a:schemeClr val="dk1"/>
+                          </a:fontRef>
+                        </wps:style>
+                        <wps:txbx>
+                          <w:txbxContent>
+                            <w:p>
+                              <w:pPr>
+                                <w:rPr>
+                                  <w:color w:val="FF0000"/>
+                                  <w:sz w:val="20"/>
+                                </w:rPr>
+                              </w:pPr>
+                              <w:r>
+                                <w:rPr>
+                                  <w:color w:val="FF0000"/>
+                                  <w:sz w:val="20"/>
+                                </w:rPr>
+                                <w:t>6</w:t>
+                              </w:r>
+                            </w:p>
+                          </w:txbxContent>
+                        </wps:txbx>
+                        <wps:bodyPr rot="0" spcFirstLastPara="0" vertOverflow="overflow" horzOverflow="overflow" vert="horz" wrap="square" lIns="91440" tIns="45720" rIns="91440" bIns="45720" numCol="1" spcCol="0" rtlCol="0" fromWordArt="0" anchor="t" anchorCtr="0" forceAA="0" compatLnSpc="1">
+                          <a:prstTxWarp prst="textNoShape">
+                            <a:avLst/>
+                          </a:prstTxWarp>
+                          <a:noAutofit/>
+                        </wps:bodyPr>
+                      </wps:wsp>
+                    </wpg:wgp>
+                  </a:graphicData>
+                </a:graphic>
+              </wp:anchor>
+            </w:drawing>
+          </mc:Choice>
+          <mc:Fallback>
+            <w:pict>
+              <v:group w14:anchorId="103DE71D" id="Grupo 52" o:spid="_x0000_s1050" style="position:absolute;margin-left:115.3pt;margin-top:101.3pt;width:78.8pt;height:17.25pt;z-index:251708416" coordsize="10009,2190" o:gfxdata="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">
+                <v:rect id="Rectángulo 48" o:spid="_x0000_s1051" style="position:absolute;top:954;width:7481;height:890;visibility:visible;mso-wrap-style:square;v-text-anchor:middle" o:gfxdata="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" filled="f" strokecolor="red" strokeweight="1pt"/>
+                <v:shape id="Cuadro de texto 49" o:spid="_x0000_s1052" type="#_x0000_t202" style="position:absolute;left:7871;width:2138;height:2190;visibility:visible;mso-wrap-style:square;v-text-anchor:top" o:gfxdata="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" filled="f" stroked="f" strokeweight=".5pt">
+                  <v:textbox>
+                    <w:txbxContent>
+                      <w:p>
+                        <w:pPr>
+                          <w:rPr>
+                            <w:color w:val="FF0000"/>
+                            <w:sz w:val="20"/>
+                          </w:rPr>
+                        </w:pPr>
+                        <w:r>
+                          <w:rPr>
+                            <w:color w:val="FF0000"/>
+                            <w:sz w:val="20"/>
+                          </w:rPr>
+                          <w:t>6</w:t>
+                        </w:r>
+                      </w:p>
+                    </w:txbxContent>
+                  </v:textbox>
+                </v:shape>
+              </v:group>
+            </w:pict>
+          </mc:Fallback>
+        </mc:AlternateContent>
+      </w:r>
+      <w:r>
+        <w:rPr>
+          <w:noProof/>
+          <w:lang w:eastAsia="es-CO"/>
+        </w:rPr>
+        <mc:AlternateContent>
+          <mc:Choice Requires="wpg">
+            <w:drawing>
+              <wp:anchor distT="0" distB="0" distL="114300" distR="114300" simplePos="0" relativeHeight="251703296" behindDoc="0" locked="0" layoutInCell="1" allowOverlap="1" wp14:anchorId="206B2BD6" wp14:editId="08D77726">
+                <wp:simplePos x="0" y="0"/>
+                <wp:positionH relativeFrom="column">
+                  <wp:posOffset>1464282</wp:posOffset>
+                </wp:positionH>
+                <wp:positionV relativeFrom="paragraph">
+                  <wp:posOffset>1652574</wp:posOffset>
+                </wp:positionV>
+                <wp:extent cx="2567342" cy="227407"/>
+                <wp:effectExtent l="0" t="0" r="0" b="20320"/>
+                <wp:wrapNone/>
+                <wp:docPr id="51" name="Grupo 51"/>
+                <wp:cNvGraphicFramePr/>
+                <a:graphic xmlns:a="http://schemas.openxmlformats.org/drawingml/2006/main">
+                  <a:graphicData uri="http://schemas.microsoft.com/office/word/2010/wordprocessingGroup">
+                    <wpg:wgp>
+                      <wpg:cNvGrpSpPr/>
+                      <wpg:grpSpPr>
+                        <a:xfrm>
+                          <a:off x="0" y="0"/>
+                          <a:ext cx="2567342" cy="227407"/>
+                          <a:chOff x="0" y="0"/>
+                          <a:chExt cx="2567342" cy="227407"/>
+                        </a:xfrm>
+                      </wpg:grpSpPr>
+                      <wps:wsp>
+                        <wps:cNvPr id="46" name="Rectángulo 46"/>
+                        <wps:cNvSpPr/>
+                        <wps:spPr>
+                          <a:xfrm>
+                            <a:off x="0" y="7951"/>
+                            <a:ext cx="2351314" cy="219456"/>
+                          </a:xfrm>
+                          <a:prstGeom prst="rect">
+                            <a:avLst/>
+                          </a:prstGeom>
+                          <a:noFill/>
+                          <a:ln>
+                            <a:solidFill>
+                              <a:schemeClr val="bg1">
+                                <a:lumMod val="75000"/>
+                              </a:schemeClr>
+                            </a:solidFill>
+                          </a:ln>
+                        </wps:spPr>
+                        <wps:style>
+                          <a:lnRef idx="2">
+                            <a:schemeClr val="accent1">
+                              <a:shade val="50000"/>
+                            </a:schemeClr>
+                          </a:lnRef>
+                          <a:fillRef idx="1">
+                            <a:schemeClr val="accent1"/>
+                          </a:fillRef>
+                          <a:effectRef idx="0">
+                            <a:schemeClr val="accent1"/>
+                          </a:effectRef>
+                          <a:fontRef idx="minor">
+                            <a:schemeClr val="lt1"/>
+                          </a:fontRef>
+                        </wps:style>
+                        <wps:bodyPr rot="0" spcFirstLastPara="0" vertOverflow="overflow" horzOverflow="overflow" vert="horz" wrap="square" lIns="91440" tIns="45720" rIns="91440" bIns="45720" numCol="1" spcCol="0" rtlCol="0" fromWordArt="0" anchor="ctr" anchorCtr="0" forceAA="0" compatLnSpc="1">
+                          <a:prstTxWarp prst="textNoShape">
+                            <a:avLst/>
+                          </a:prstTxWarp>
+                          <a:noAutofit/>
+                        </wps:bodyPr>
+                      </wps:wsp>
+                      <wps:wsp>
+                        <wps:cNvPr id="47" name="Cuadro de texto 47"/>
+                        <wps:cNvSpPr txBox="1"/>
+                        <wps:spPr>
+                          <a:xfrm>
+                            <a:off x="2353586" y="0"/>
+                            <a:ext cx="213756" cy="219075"/>
+                          </a:xfrm>
+                          <a:prstGeom prst="rect">
+                            <a:avLst/>
+                          </a:prstGeom>
+                          <a:noFill/>
+                          <a:ln w="6350">
+                            <a:noFill/>
+                          </a:ln>
+                          <a:effectLst/>
+                        </wps:spPr>
+                        <wps:style>
+                          <a:lnRef idx="0">
+                            <a:schemeClr val="accent1"/>
+                          </a:lnRef>
+                          <a:fillRef idx="0">
+                            <a:schemeClr val="accent1"/>
+                          </a:fillRef>
+                          <a:effectRef idx="0">
+                            <a:schemeClr val="accent1"/>
+                          </a:effectRef>
+                          <a:fontRef idx="minor">
+                            <a:schemeClr val="dk1"/>
+                          </a:fontRef>
+                        </wps:style>
+                        <wps:txbx>
+                          <w:txbxContent>
+                            <w:p>
+                              <w:pPr>
+                                <w:rPr>
+                                  <w:color w:val="BFBFBF" w:themeColor="background1" w:themeShade="BF"/>
+                                  <w:sz w:val="20"/>
+                                </w:rPr>
+                              </w:pPr>
+                              <w:r>
+                                <w:rPr>
+                                  <w:color w:val="BFBFBF" w:themeColor="background1" w:themeShade="BF"/>
+                                  <w:sz w:val="20"/>
+                                </w:rPr>
+                                <w:t>7</w:t>
+                              </w:r>
+                            </w:p>
+                          </w:txbxContent>
+                        </wps:txbx>
+                        <wps:bodyPr rot="0" spcFirstLastPara="0" vertOverflow="overflow" horzOverflow="overflow" vert="horz" wrap="square" lIns="91440" tIns="45720" rIns="91440" bIns="45720" numCol="1" spcCol="0" rtlCol="0" fromWordArt="0" anchor="t" anchorCtr="0" forceAA="0" compatLnSpc="1">
+                          <a:prstTxWarp prst="textNoShape">
+                            <a:avLst/>
+                          </a:prstTxWarp>
+                          <a:noAutofit/>
+                        </wps:bodyPr>
+                      </wps:wsp>
+                    </wpg:wgp>
+                  </a:graphicData>
+                </a:graphic>
+              </wp:anchor>
+            </w:drawing>
+          </mc:Choice>
+          <mc:Fallback>
+            <w:pict>
+              <v:group w14:anchorId="206B2BD6" id="Grupo 51" o:spid="_x0000_s1053" style="position:absolute;margin-left:115.3pt;margin-top:130.1pt;width:202.15pt;height:17.9pt;z-index:251703296" coordsize="25673,2274" o:gfxdata="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">
+                <v:rect id="Rectángulo 46" o:spid="_x0000_s1054" style="position:absolute;top:79;width:23513;height:2195;visibility:visible;mso-wrap-style:square;v-text-anchor:middle" o:gfxdata="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" filled="f" strokecolor="#bfbfbf [2412]" strokeweight="1pt"/>
+                <v:shape id="Cuadro de texto 47" o:spid="_x0000_s1055" type="#_x0000_t202" style="position:absolute;left:23535;width:2138;height:2190;visibility:visible;mso-wrap-style:square;v-text-anchor:top" o:gfxdata="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" filled="f" stroked="f" strokeweight=".5pt">
+                  <v:textbox>
+                    <w:txbxContent>
+                      <w:p>
+                        <w:pPr>
+                          <w:rPr>
+                            <w:color w:val="BFBFBF" w:themeColor="background1" w:themeShade="BF"/>
+                            <w:sz w:val="20"/>
+                          </w:rPr>
+                        </w:pPr>
+                        <w:r>
+                          <w:rPr>
+                            <w:color w:val="BFBFBF" w:themeColor="background1" w:themeShade="BF"/>
+                            <w:sz w:val="20"/>
+                          </w:rPr>
+                          <w:t>7</w:t>
+                        </w:r>
+                      </w:p>
+                    </w:txbxContent>
+                  </v:textbox>
+                </v:shape>
+              </v:group>
+            </w:pict>
+          </mc:Fallback>
+        </mc:AlternateContent>
+      </w:r>
+      <w:r>
+        <w:rPr>
+          <w:noProof/>
+          <w:lang w:eastAsia="es-CO"/>
+        </w:rPr>
+        <w:drawing>
+          <wp:inline distT="0" distB="0" distL="0" distR="0" wp14:anchorId="4E346124" wp14:editId="4D028F92">
+            <wp:extent cx="5614670" cy="2974975"/>
+            <wp:effectExtent l="0" t="0" r="5080" b="0"/>
+            <wp:docPr id="15" name="Imagen 15"/>
+            <wp:cNvGraphicFramePr>
+              <a:graphicFrameLocks xmlns:a="http://schemas.openxmlformats.org/drawingml/2006/main" noChangeAspect="1"/>
+            </wp:cNvGraphicFramePr>
+            <a:graphic xmlns:a="http://schemas.openxmlformats.org/drawingml/2006/main">
+              <a:graphicData uri="http://schemas.openxmlformats.org/drawingml/2006/picture">
+                <pic:pic xmlns:pic="http://schemas.openxmlformats.org/drawingml/2006/picture">
+                  <pic:nvPicPr>
+                    <pic:cNvPr id="0" name="Picture 2"/>
+                    <pic:cNvPicPr>
+                      <a:picLocks noChangeAspect="1" noChangeArrowheads="1"/>
+                    </pic:cNvPicPr>
+                  </pic:nvPicPr>
+                  <pic:blipFill>
+                    <a:blip r:embed="rId22">
+                      <a:extLst>
+                        <a:ext uri="{28A0092B-C50C-407E-A947-70E740481C1C}">
+                          <a14:useLocalDpi xmlns:a14="http://schemas.microsoft.com/office/drawing/2010/main" val="0"/>
+                        </a:ext>
+                      </a:extLst>
+                    </a:blip>
+                    <a:srcRect/>
+                    <a:stretch>
+                      <a:fillRect/>
+                    </a:stretch>
+                  </pic:blipFill>
+                  <pic:spPr bwMode="auto">
+                    <a:xfrm>
+                      <a:off x="0" y="0"/>
+                      <a:ext cx="5614670" cy="2974975"/>
+                    </a:xfrm>
+                    <a:prstGeom prst="rect">
+                      <a:avLst/>
+                    </a:prstGeom>
+                    <a:noFill/>
+                  </pic:spPr>
+                </pic:pic>
+              </a:graphicData>
+            </a:graphic>
+          </wp:inline>
+        </w:drawing>
+      </w:r>
+    </w:p>
+    <w:p>
+      <w:r>
+        <w:rPr>
+          <w:noProof/>
+          <w:lang w:eastAsia="es-CO"/>
+        </w:rPr>
+        <mc:AlternateContent>
+          <mc:Choice Requires="wpg">
+            <w:drawing>
+              <wp:anchor distT="0" distB="0" distL="114300" distR="114300" simplePos="0" relativeHeight="251698176" behindDoc="0" locked="0" layoutInCell="1" allowOverlap="1" wp14:anchorId="1C4FED98" wp14:editId="7E0FFF1C">
+                <wp:simplePos x="0" y="0"/>
+                <wp:positionH relativeFrom="column">
+                  <wp:posOffset>1408623</wp:posOffset>
+                </wp:positionH>
+                <wp:positionV relativeFrom="paragraph">
+                  <wp:posOffset>311951</wp:posOffset>
+                </wp:positionV>
+                <wp:extent cx="3608963" cy="332509"/>
+                <wp:effectExtent l="0" t="0" r="0" b="10795"/>
+                <wp:wrapNone/>
+                <wp:docPr id="50" name="Grupo 50"/>
+                <wp:cNvGraphicFramePr/>
+                <a:graphic xmlns:a="http://schemas.openxmlformats.org/drawingml/2006/main">
+                  <a:graphicData uri="http://schemas.microsoft.com/office/word/2010/wordprocessingGroup">
+                    <wpg:wgp>
+                      <wpg:cNvGrpSpPr/>
+                      <wpg:grpSpPr>
+                        <a:xfrm>
+                          <a:off x="0" y="0"/>
+                          <a:ext cx="3608963" cy="332509"/>
+                          <a:chOff x="0" y="0"/>
+                          <a:chExt cx="3608963" cy="332509"/>
+                        </a:xfrm>
+                      </wpg:grpSpPr>
+                      <wps:wsp>
+                        <wps:cNvPr id="43" name="Rectángulo 43"/>
+                        <wps:cNvSpPr/>
+                        <wps:spPr>
+                          <a:xfrm>
+                            <a:off x="0" y="0"/>
+                            <a:ext cx="3402280" cy="332509"/>
+                          </a:xfrm>
+                          <a:prstGeom prst="rect">
+                            <a:avLst/>
+                          </a:prstGeom>
+                          <a:noFill/>
+                          <a:ln>
+                            <a:solidFill>
+                              <a:srgbClr val="00B0F0"/>
+                            </a:solidFill>
+                          </a:ln>
+                        </wps:spPr>
+                        <wps:style>
+                          <a:lnRef idx="2">
+                            <a:schemeClr val="accent1">
+                              <a:shade val="50000"/>
+                            </a:schemeClr>
+                          </a:lnRef>
+                          <a:fillRef idx="1">
+                            <a:schemeClr val="accent1"/>
+                          </a:fillRef>
+                          <a:effectRef idx="0">
+                            <a:schemeClr val="accent1"/>
+                          </a:effectRef>
+                          <a:fontRef idx="minor">
+                            <a:schemeClr val="lt1"/>
+                          </a:fontRef>
+                        </wps:style>
+                        <wps:bodyPr rot="0" spcFirstLastPara="0" vertOverflow="overflow" horzOverflow="overflow" vert="horz" wrap="square" lIns="91440" tIns="45720" rIns="91440" bIns="45720" numCol="1" spcCol="0" rtlCol="0" fromWordArt="0" anchor="ctr" anchorCtr="0" forceAA="0" compatLnSpc="1">
+                          <a:prstTxWarp prst="textNoShape">
+                            <a:avLst/>
+                          </a:prstTxWarp>
+                          <a:noAutofit/>
+                        </wps:bodyPr>
+                      </wps:wsp>
+                      <wps:wsp>
+                        <wps:cNvPr id="45" name="Cuadro de texto 45"/>
+                        <wps:cNvSpPr txBox="1"/>
+                        <wps:spPr>
+                          <a:xfrm>
+                            <a:off x="3395207" y="23854"/>
+                            <a:ext cx="213756" cy="219075"/>
+                          </a:xfrm>
+                          <a:prstGeom prst="rect">
+                            <a:avLst/>
+                          </a:prstGeom>
+                          <a:noFill/>
+                          <a:ln w="6350">
+                            <a:noFill/>
+                          </a:ln>
+                          <a:effectLst/>
+                        </wps:spPr>
+                        <wps:style>
+                          <a:lnRef idx="0">
+                            <a:schemeClr val="accent1"/>
+                          </a:lnRef>
+                          <a:fillRef idx="0">
+                            <a:schemeClr val="accent1"/>
+                          </a:fillRef>
+                          <a:effectRef idx="0">
+                            <a:schemeClr val="accent1"/>
+                          </a:effectRef>
+                          <a:fontRef idx="minor">
+                            <a:schemeClr val="dk1"/>
+                          </a:fontRef>
+                        </wps:style>
+                        <wps:txbx>
+                          <w:txbxContent>
+                            <w:p>
+                              <w:pPr>
+                                <w:rPr>
+                                  <w:color w:val="00B0F0"/>
+                                  <w:sz w:val="20"/>
+                                </w:rPr>
+                              </w:pPr>
+                              <w:r>
+                                <w:rPr>
+                                  <w:color w:val="00B0F0"/>
+                                  <w:sz w:val="20"/>
+                                </w:rPr>
+                                <w:t>5</w:t>
+                              </w:r>
+                            </w:p>
+                          </w:txbxContent>
+                        </wps:txbx>
+                        <wps:bodyPr rot="0" spcFirstLastPara="0" vertOverflow="overflow" horzOverflow="overflow" vert="horz" wrap="square" lIns="91440" tIns="45720" rIns="91440" bIns="45720" numCol="1" spcCol="0" rtlCol="0" fromWordArt="0" anchor="t" anchorCtr="0" forceAA="0" compatLnSpc="1">
+                          <a:prstTxWarp prst="textNoShape">
+                            <a:avLst/>
+                          </a:prstTxWarp>
+                          <a:noAutofit/>
+                        </wps:bodyPr>
+                      </wps:wsp>
+                    </wpg:wgp>
+                  </a:graphicData>
+                </a:graphic>
+              </wp:anchor>
+            </w:drawing>
+          </mc:Choice>
+          <mc:Fallback>
+            <w:pict>
+              <v:group w14:anchorId="1C4FED98" id="Grupo 50" o:spid="_x0000_s1056" style="position:absolute;margin-left:110.9pt;margin-top:24.55pt;width:284.15pt;height:26.2pt;z-index:251698176" coordsize="36089,3325" o:gfxdata="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">
+                <v:rect id="Rectángulo 43" o:spid="_x0000_s1057" style="position:absolute;width:34022;height:3325;visibility:visible;mso-wrap-style:square;v-text-anchor:middle" o:gfxdata="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" filled="f" strokecolor="#00b0f0" strokeweight="1pt"/>
+                <v:shape id="Cuadro de texto 45" o:spid="_x0000_s1058" type="#_x0000_t202" style="position:absolute;left:33952;top:238;width:2137;height:2191;visibility:visible;mso-wrap-style:square;v-text-anchor:top" o:gfxdata="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" filled="f" stroked="f" strokeweight=".5pt">
+                  <v:textbox>
+                    <w:txbxContent>
+                      <w:p>
+                        <w:pPr>
+                          <w:rPr>
+                            <w:color w:val="00B0F0"/>
+                            <w:sz w:val="20"/>
+                          </w:rPr>
+                        </w:pPr>
+                        <w:r>
+                          <w:rPr>
+                            <w:color w:val="00B0F0"/>
+                            <w:sz w:val="20"/>
+                          </w:rPr>
+                          <w:t>5</w:t>
+                        </w:r>
+                      </w:p>
+                    </w:txbxContent>
+                  </v:textbox>
+                </v:shape>
+              </v:group>
+            </w:pict>
+          </mc:Fallback>
+        </mc:AlternateContent>
+      </w:r>
+      <w:r>
+        <w:rPr>
+          <w:noProof/>
+          <w:lang w:eastAsia="es-CO"/>
+        </w:rPr>
+        <w:drawing>
+          <wp:inline distT="0" distB="0" distL="0" distR="0" wp14:anchorId="2753EAD3" wp14:editId="46BAD436">
+            <wp:extent cx="5614670" cy="1597025"/>
+            <wp:effectExtent l="0" t="0" r="5080" b="3175"/>
+            <wp:docPr id="19" name="Imagen 19"/>
+            <wp:cNvGraphicFramePr>
+              <a:graphicFrameLocks xmlns:a="http://schemas.openxmlformats.org/drawingml/2006/main" noChangeAspect="1"/>
+            </wp:cNvGraphicFramePr>
+            <a:graphic xmlns:a="http://schemas.openxmlformats.org/drawingml/2006/main">
+              <a:graphicData uri="http://schemas.openxmlformats.org/drawingml/2006/picture">
+                <pic:pic xmlns:pic="http://schemas.openxmlformats.org/drawingml/2006/picture">
+                  <pic:nvPicPr>
+                    <pic:cNvPr id="0" name="Picture 4"/>
+                    <pic:cNvPicPr>
+                      <a:picLocks noChangeAspect="1" noChangeArrowheads="1"/>
+                    </pic:cNvPicPr>
+                  </pic:nvPicPr>
+                  <pic:blipFill>
+                    <a:blip r:embed="rId23">
+                      <a:extLst>
+                        <a:ext uri="{28A0092B-C50C-407E-A947-70E740481C1C}">
+                          <a14:useLocalDpi xmlns:a14="http://schemas.microsoft.com/office/drawing/2010/main" val="0"/>
+                        </a:ext>
+                      </a:extLst>
+                    </a:blip>
+                    <a:srcRect/>
+                    <a:stretch>
+                      <a:fillRect/>
+                    </a:stretch>
+                  </pic:blipFill>
+                  <pic:spPr bwMode="auto">
+                    <a:xfrm>
+                      <a:off x="0" y="0"/>
+                      <a:ext cx="5614670" cy="1597025"/>
+                    </a:xfrm>
+                    <a:prstGeom prst="rect">
+                      <a:avLst/>
+                    </a:prstGeom>
+                    <a:noFill/>
+                  </pic:spPr>
+                </pic:pic>
+              </a:graphicData>
+            </a:graphic>
+          </wp:inline>
+        </w:drawing>
+      </w:r>
+    </w:p>
     <w:sectPr>
       <w:pgSz w:w="12240" w:h="15840"/>
       <w:pgMar w:top="1417" w:right="1701" w:bottom="1417" w:left="1701" w:header="708" w:footer="708" w:gutter="0"/>
@@ -1887,8 +4656,97 @@
 </file>
 
 <file path=word/numbering.xml><?xml version="1.0" encoding="utf-8"?>
-<w:numbering xmlns:wpc="http://schemas.microsoft.com/office/word/2010/wordprocessingCanvas" xmlns:cx="http://schemas.microsoft.com/office/drawing/2014/chartex" xmlns:cx1="http://schemas.microsoft.com/office/drawing/2015/9/8/chartex" xmlns:cx2="http://schemas.microsoft.com/office/drawing/2015/10/21/chartex" xmlns:cx3="http://schemas.microsoft.com/office/drawing/2016/5/9/chartex" xmlns:cx4="http://schemas.microsoft.com/office/drawing/2016/5/10/chartex" xmlns:cx5="http://schemas.microsoft.com/office/drawing/2016/5/11/chartex" xmlns:cx6="http://schemas.microsoft.com/office/drawing/2016/5/12/chartex" xmlns:cx7="http://schemas.microsoft.com/office/drawing/2016/5/13/chartex" xmlns:cx8="http://schemas.microsoft.com/office/drawing/2016/5/14/chartex" xmlns:mc="http://schemas.openxmlformats.org/markup-compatibility/2006" xmlns:aink="http://schemas.microsoft.com/office/drawing/2016/ink" xmlns:am3d="http://schemas.microsoft.com/office/drawing/2017/model3d" xmlns:o="urn:schemas-microsoft-com:office:office" xmlns:r="http://schemas.openxmlformats.org/officeDocument/2006/relationships" xmlns:m="http://schemas.openxmlformats.org/officeDocument/2006/math" xmlns:v="urn:schemas-microsoft-com:vml" xmlns:wp14="http://schemas.microsoft.com/office/word/2010/wordprocessingDrawing" xmlns:wp="http://schemas.openxmlformats.org/drawingml/2006/wordprocessingDrawing" xmlns:w10="urn:schemas-microsoft-com:office:word" xmlns:w="http://schemas.openxmlformats.org/wordprocessingml/2006/main" xmlns:w14="http://schemas.microsoft.com/office/word/2010/wordml" xmlns:w15="http://schemas.microsoft.com/office/word/2012/wordml" xmlns:w16cex="http://schemas.microsoft.com/office/word/2018/wordml/cex" xmlns:w16cid="http://schemas.microsoft.com/office/word/2016/wordml/cid" xmlns:w16="http://schemas.microsoft.com/office/word/2018/wordml" xmlns:w16sdtdh="http://schemas.microsoft.com/office/word/2020/wordml/sdtdatahash" xmlns:w16se="http://schemas.microsoft.com/office/word/2015/wordml/symex" xmlns:wpg="http://schemas.microsoft.com/office/word/2010/wordprocessingGroup" xmlns:wpi="http://schemas.microsoft.com/office/word/2010/wordprocessingInk" xmlns:wne="http://schemas.microsoft.com/office/word/2006/wordml" xmlns:wps="http://schemas.microsoft.com/office/word/2010/wordprocessingShape" mc:Ignorable="w14 w15 w16se w16cid w16 w16cex w16sdtdh wp14">
-  <w:abstractNum w:abstractNumId="0" w15:restartNumberingAfterBreak="0">
+<w:numbering xmlns:wpc="http://schemas.microsoft.com/office/word/2010/wordprocessingCanvas" xmlns:mc="http://schemas.openxmlformats.org/markup-compatibility/2006" xmlns:o="urn:schemas-microsoft-com:office:office" xmlns:r="http://schemas.openxmlformats.org/officeDocument/2006/relationships" xmlns:m="http://schemas.openxmlformats.org/officeDocument/2006/math" xmlns:v="urn:schemas-microsoft-com:vml" xmlns:wp14="http://schemas.microsoft.com/office/word/2010/wordprocessingDrawing" xmlns:wp="http://schemas.openxmlformats.org/drawingml/2006/wordprocessingDrawing" xmlns:w10="urn:schemas-microsoft-com:office:word" xmlns:w="http://schemas.openxmlformats.org/wordprocessingml/2006/main" xmlns:w14="http://schemas.microsoft.com/office/word/2010/wordml" xmlns:w15="http://schemas.microsoft.com/office/word/2012/wordml" xmlns:wpg="http://schemas.microsoft.com/office/word/2010/wordprocessingGroup" xmlns:wpi="http://schemas.microsoft.com/office/word/2010/wordprocessingInk" xmlns:wne="http://schemas.microsoft.com/office/word/2006/wordml" xmlns:wps="http://schemas.microsoft.com/office/word/2010/wordprocessingShape" mc:Ignorable="w14 w15 wp14">
+  <w:abstractNum w:abstractNumId="0">
+    <w:nsid w:val="1A056BE6"/>
+    <w:multiLevelType w:val="hybridMultilevel"/>
+    <w:tmpl w:val="22EE6B44"/>
+    <w:lvl w:ilvl="0" w:tplc="240A000F">
+      <w:start w:val="1"/>
+      <w:numFmt w:val="decimal"/>
+      <w:lvlText w:val="%1."/>
+      <w:lvlJc w:val="left"/>
+      <w:pPr>
+        <w:ind w:left="720" w:hanging="360"/>
+      </w:pPr>
+      <w:rPr>
+        <w:rFonts w:hint="default"/>
+      </w:rPr>
+    </w:lvl>
+    <w:lvl w:ilvl="1" w:tplc="240A0019" w:tentative="1">
+      <w:start w:val="1"/>
+      <w:numFmt w:val="lowerLetter"/>
+      <w:lvlText w:val="%2."/>
+      <w:lvlJc w:val="left"/>
+      <w:pPr>
+        <w:ind w:left="1440" w:hanging="360"/>
+      </w:pPr>
+    </w:lvl>
+    <w:lvl w:ilvl="2" w:tplc="240A001B" w:tentative="1">
+      <w:start w:val="1"/>
+      <w:numFmt w:val="lowerRoman"/>
+      <w:lvlText w:val="%3."/>
+      <w:lvlJc w:val="right"/>
+      <w:pPr>
+        <w:ind w:left="2160" w:hanging="180"/>
+      </w:pPr>
+    </w:lvl>
+    <w:lvl w:ilvl="3" w:tplc="240A000F" w:tentative="1">
+      <w:start w:val="1"/>
+      <w:numFmt w:val="decimal"/>
+      <w:lvlText w:val="%4."/>
+      <w:lvlJc w:val="left"/>
+      <w:pPr>
+        <w:ind w:left="2880" w:hanging="360"/>
+      </w:pPr>
+    </w:lvl>
+    <w:lvl w:ilvl="4" w:tplc="240A0019" w:tentative="1">
+      <w:start w:val="1"/>
+      <w:numFmt w:val="lowerLetter"/>
+      <w:lvlText w:val="%5."/>
+      <w:lvlJc w:val="left"/>
+      <w:pPr>
+        <w:ind w:left="3600" w:hanging="360"/>
+      </w:pPr>
+    </w:lvl>
+    <w:lvl w:ilvl="5" w:tplc="240A001B" w:tentative="1">
+      <w:start w:val="1"/>
+      <w:numFmt w:val="lowerRoman"/>
+      <w:lvlText w:val="%6."/>
+      <w:lvlJc w:val="right"/>
+      <w:pPr>
+        <w:ind w:left="4320" w:hanging="180"/>
+      </w:pPr>
+    </w:lvl>
+    <w:lvl w:ilvl="6" w:tplc="240A000F" w:tentative="1">
+      <w:start w:val="1"/>
+      <w:numFmt w:val="decimal"/>
+      <w:lvlText w:val="%7."/>
+      <w:lvlJc w:val="left"/>
+      <w:pPr>
+        <w:ind w:left="5040" w:hanging="360"/>
+      </w:pPr>
+    </w:lvl>
+    <w:lvl w:ilvl="7" w:tplc="240A0019" w:tentative="1">
+      <w:start w:val="1"/>
+      <w:numFmt w:val="lowerLetter"/>
+      <w:lvlText w:val="%8."/>
+      <w:lvlJc w:val="left"/>
+      <w:pPr>
+        <w:ind w:left="5760" w:hanging="360"/>
+      </w:pPr>
+    </w:lvl>
+    <w:lvl w:ilvl="8" w:tplc="240A001B" w:tentative="1">
+      <w:start w:val="1"/>
+      <w:numFmt w:val="lowerRoman"/>
+      <w:lvlText w:val="%9."/>
+      <w:lvlJc w:val="right"/>
+      <w:pPr>
+        <w:ind w:left="6480" w:hanging="180"/>
+      </w:pPr>
+    </w:lvl>
+  </w:abstractNum>
+  <w:abstractNum w:abstractNumId="1">
     <w:nsid w:val="418A1ACF"/>
     <w:multiLevelType w:val="multilevel"/>
     <w:tmpl w:val="54E8BAFC"/>
@@ -2037,7 +4895,7 @@
       </w:rPr>
     </w:lvl>
   </w:abstractNum>
-  <w:abstractNum w:abstractNumId="1" w15:restartNumberingAfterBreak="0">
+  <w:abstractNum w:abstractNumId="2">
     <w:nsid w:val="647F2DE8"/>
     <w:multiLevelType w:val="hybridMultilevel"/>
     <w:tmpl w:val="23247368"/>
@@ -2128,16 +4986,19 @@
     </w:lvl>
   </w:abstractNum>
   <w:num w:numId="1">
-    <w:abstractNumId w:val="0"/>
+    <w:abstractNumId w:val="1"/>
   </w:num>
   <w:num w:numId="2">
-    <w:abstractNumId w:val="1"/>
+    <w:abstractNumId w:val="2"/>
+  </w:num>
+  <w:num w:numId="3">
+    <w:abstractNumId w:val="0"/>
   </w:num>
 </w:numbering>
 </file>
 
 <file path=word/styles.xml><?xml version="1.0" encoding="utf-8"?>
-<w:styles xmlns:mc="http://schemas.openxmlformats.org/markup-compatibility/2006" xmlns:r="http://schemas.openxmlformats.org/officeDocument/2006/relationships" xmlns:w="http://schemas.openxmlformats.org/wordprocessingml/2006/main" xmlns:w14="http://schemas.microsoft.com/office/word/2010/wordml" xmlns:w15="http://schemas.microsoft.com/office/word/2012/wordml" xmlns:w16cex="http://schemas.microsoft.com/office/word/2018/wordml/cex" xmlns:w16cid="http://schemas.microsoft.com/office/word/2016/wordml/cid" xmlns:w16="http://schemas.microsoft.com/office/word/2018/wordml" xmlns:w16sdtdh="http://schemas.microsoft.com/office/word/2020/wordml/sdtdatahash" xmlns:w16se="http://schemas.microsoft.com/office/word/2015/wordml/symex" mc:Ignorable="w14 w15 w16se w16cid w16 w16cex w16sdtdh">
+<w:styles xmlns:mc="http://schemas.openxmlformats.org/markup-compatibility/2006" xmlns:r="http://schemas.openxmlformats.org/officeDocument/2006/relationships" xmlns:w="http://schemas.openxmlformats.org/wordprocessingml/2006/main" xmlns:w14="http://schemas.microsoft.com/office/word/2010/wordml" xmlns:w15="http://schemas.microsoft.com/office/word/2012/wordml" mc:Ignorable="w14 w15">
   <w:docDefaults>
     <w:rPrDefault>
       <w:rPr>
@@ -2153,7 +5014,7 @@
       </w:pPr>
     </w:pPrDefault>
   </w:docDefaults>
-  <w:latentStyles w:defLockedState="0" w:defUIPriority="99" w:defSemiHidden="0" w:defUnhideWhenUsed="0" w:defQFormat="0" w:count="376">
+  <w:latentStyles w:defLockedState="0" w:defUIPriority="99" w:defSemiHidden="0" w:defUnhideWhenUsed="0" w:defQFormat="0" w:count="371">
     <w:lsdException w:name="Normal" w:uiPriority="0" w:qFormat="1"/>
     <w:lsdException w:name="heading 1" w:uiPriority="9" w:qFormat="1"/>
     <w:lsdException w:name="heading 2" w:semiHidden="1" w:uiPriority="9" w:unhideWhenUsed="1" w:qFormat="1"/>
@@ -2525,11 +5386,6 @@
     <w:lsdException w:name="List Table 5 Dark Accent 6" w:uiPriority="50"/>
     <w:lsdException w:name="List Table 6 Colorful Accent 6" w:uiPriority="51"/>
     <w:lsdException w:name="List Table 7 Colorful Accent 6" w:uiPriority="52"/>
-    <w:lsdException w:name="Mention" w:semiHidden="1" w:unhideWhenUsed="1"/>
-    <w:lsdException w:name="Smart Hyperlink" w:semiHidden="1" w:unhideWhenUsed="1"/>
-    <w:lsdException w:name="Hashtag" w:semiHidden="1" w:unhideWhenUsed="1"/>
-    <w:lsdException w:name="Unresolved Mention" w:semiHidden="1" w:unhideWhenUsed="1"/>
-    <w:lsdException w:name="Smart Link" w:semiHidden="1" w:unhideWhenUsed="1"/>
   </w:latentStyles>
   <w:style w:type="paragraph" w:default="1" w:styleId="Normal">
     <w:name w:val="Normal"/>

</xml_diff>